<commit_message>
primer commit del pdfbox por jorge 30-10-2019
</commit_message>
<xml_diff>
--- a/Architecture-analysis-result/Architecture-analysis-report.docx
+++ b/Architecture-analysis-result/Architecture-analysis-report.docx
@@ -80,13 +80,9 @@
         <w:spacing w:after="160" w:line="256" w:lineRule="auto"/>
         <w:jc w:val="center"/>
       </w:pPr>
-      <w:proofErr w:type="spellStart"/>
-      <w:proofErr w:type="gramStart"/>
-      <w:r>
-        <w:t>2019-09-24</w:t>
-      </w:r>
-      <w:proofErr w:type="spellEnd"/>
-      <w:proofErr w:type="gramEnd"/>
+      <w:r>
+        <w:t>2019-10-29</w:t>
+      </w:r>
     </w:p>
     <w:p>
       <w:pPr>
@@ -105,13 +101,11 @@
         <w:spacing w:after="160" w:line="256" w:lineRule="auto"/>
         <w:jc w:val="center"/>
       </w:pPr>
-      <w:proofErr w:type="spellStart"/>
-      <w:r>
-        <w:t>ArchDia</w:t>
-      </w:r>
-      <w:proofErr w:type="spellEnd"/>
-      <w:r>
-        <w:t xml:space="preserve"> LLC</w:t>
+      <w:r>
+        <w:t xml:space="preserve">ArchDia </w:t>
+      </w:r>
+      <w:r>
+        <w:t>INC</w:t>
       </w:r>
     </w:p>
     <w:p>
@@ -1353,15 +1347,8 @@
       <w:r>
         <w:t xml:space="preserve"> </w:t>
       </w:r>
-      <w:proofErr w:type="spellStart"/>
-      <w:proofErr w:type="gramStart"/>
-      <w:r>
-        <w:t>99</w:t>
-      </w:r>
-      <w:proofErr w:type="spellEnd"/>
-      <w:proofErr w:type="gramEnd"/>
-      <w:r>
-        <w:t xml:space="preserve"> </w:t>
+      <w:r>
+        <w:t xml:space="preserve">1215 </w:t>
       </w:r>
       <w:r>
         <w:t>source files.</w:t>
@@ -1376,7 +1363,7 @@
         </w:numPr>
       </w:pPr>
       <w:r>
-        <w:t>The project's revision history. These records cover the evolution history of the project for the period 2016-07-01 to 2019-06-07.</w:t>
+        <w:t>The project's revision history. These records cover the evolution history of the project for the period 2008-02-10 to 2017-12-24.</w:t>
       </w:r>
     </w:p>
     <w:p>
@@ -1388,7 +1375,7 @@
         </w:numPr>
       </w:pPr>
       <w:r>
-        <w:t>The issue records that contains 364 issues.</w:t>
+        <w:t>The issue records that contains 795 issues.</w:t>
       </w:r>
     </w:p>
     <w:p/>
@@ -1396,14 +1383,12 @@
       <w:r>
         <w:t xml:space="preserve">In the rest of the report, we refer to the project as </w:t>
       </w:r>
-      <w:proofErr w:type="spellStart"/>
       <w:r>
         <w:rPr>
           <w:i/>
         </w:rPr>
         <w:t>Proj_All</w:t>
       </w:r>
-      <w:proofErr w:type="spellEnd"/>
       <w:r>
         <w:t>.</w:t>
       </w:r>
@@ -1467,15 +1452,7 @@
         <w:t>Propagation Cost (PC).</w:t>
       </w:r>
       <w:r>
-        <w:t xml:space="preserve"> </w:t>
-      </w:r>
-      <w:proofErr w:type="spellStart"/>
-      <w:r>
-        <w:t>MacCormack</w:t>
-      </w:r>
-      <w:proofErr w:type="spellEnd"/>
-      <w:r>
-        <w:t xml:space="preserve"> et al.’s Propagation Cost metric—calculated based on a DSM representation of a system’s dependencies —aims to measure how tightly coupled a system is. Given a DSM of a project’s dependencies, they first calculate its transitive closure to add indirect dependencies to the DSM until no more can be added.  Given the final DSM with all direct and indirect dependencies, PC is calculated as the number of non-empty cells divided by the total number of cells. </w:t>
+        <w:t xml:space="preserve"> MacCormack et al.’s Propagation Cost metric—calculated based on a DSM representation of a system’s dependencies —aims to measure how tightly coupled a system is. Given a DSM of a project’s dependencies, they first calculate its transitive closure to add indirect dependencies to the DSM until no more can be added.  Given the final DSM with all direct and indirect dependencies, PC is calculated as the number of non-empty cells divided by the total number of cells. </w:t>
       </w:r>
     </w:p>
     <w:p/>
@@ -3150,8 +3127,6 @@
               </w:rPr>
               <w:t>35</w:t>
             </w:r>
-            <w:bookmarkStart w:id="5" w:name="_GoBack"/>
-            <w:bookmarkEnd w:id="5"/>
           </w:p>
         </w:tc>
       </w:tr>
@@ -3964,7 +3939,7 @@
       <w:pPr>
         <w:pStyle w:val="Heading2"/>
       </w:pPr>
-      <w:bookmarkStart w:id="6" w:name="_Toc535934761"/>
+      <w:bookmarkStart w:id="5" w:name="_Toc535934761"/>
       <w:r>
         <w:t xml:space="preserve">2.2 </w:t>
       </w:r>
@@ -3983,284 +3958,47 @@
         </w:rPr>
         <w:t>Scores</w:t>
       </w:r>
-      <w:bookmarkEnd w:id="6"/>
+      <w:bookmarkEnd w:id="5"/>
     </w:p>
     <w:p>
       <w:r>
-        <w:t xml:space="preserve">Following are the architectural scores for </w:t>
-      </w:r>
-      <w:proofErr w:type="spellStart"/>
-      <w:r>
-        <w:t>Proj_All</w:t>
-      </w:r>
-      <w:proofErr w:type="spellEnd"/>
-      <w:r>
-        <w:t xml:space="preserve">, using the Decoupling Level (DL), and Propagation Cost (PC), as introduced in Section 2.1. The measures for </w:t>
-      </w:r>
-      <w:proofErr w:type="spellStart"/>
-      <w:r>
-        <w:t>Proj_All</w:t>
-      </w:r>
-      <w:proofErr w:type="spellEnd"/>
-      <w:r>
-        <w:t xml:space="preserve"> are listed in Table 2. Again, for an architecture, a higher DL is better, and a lower PC is better. If your system has a DL of 0.5 or less, you should consider refactoring</w:t>
-      </w:r>
-      <w:r>
-        <w:t xml:space="preserve">. </w:t>
+        <w:t>Following are the architectural scores for the system, measured using Decoupling Level (DL), and Propagation Cost (PC), as introduced in Section 2.1. Again, a higher DL is better, and a lower PC is better. If your system has a DL of 0.5 or less, you should consider refactoring.</w:t>
       </w:r>
     </w:p>
     <w:p>
-      <w:pPr>
-        <w:rPr>
-          <w:rFonts w:ascii="Calibri" w:cs="Calibri" w:hAnsi="Calibri"/>
-        </w:rPr>
-      </w:pPr>
+      <w:r>
+        <w:t xml:space="preserve">This system has </w:t>
+      </w:r>
+      <w:r>
+        <w:t xml:space="preserve">1215 </w:t>
+      </w:r>
+      <w:r>
+        <w:t xml:space="preserve">files, of which </w:t>
+      </w:r>
+      <w:r>
+        <w:t>7</w:t>
+      </w:r>
+      <w:r>
+        <w:t xml:space="preserve"> are isolated from the rest.</w:t>
+      </w:r>
     </w:p>
-    <w:tbl>
-      <w:tblPr>
-        <w:tblW w:type="dxa" w:w="5410"/>
-        <w:jc w:val="center"/>
-        <w:tblLook w:firstColumn="0" w:firstRow="1" w:lastColumn="0" w:lastRow="0" w:noHBand="0" w:noVBand="1" w:val="0420"/>
-      </w:tblPr>
-      <w:tblGrid>
-        <w:gridCol w:w="2357"/>
-        <w:gridCol w:w="2142"/>
-        <w:gridCol w:w="911"/>
-      </w:tblGrid>
-      <w:tr>
-        <w:trPr>
-          <w:trHeight w:val="316"/>
-          <w:jc w:val="center"/>
-        </w:trPr>
-        <w:tc>
-          <w:tcPr>
-            <w:tcW w:type="dxa" w:w="2357"/>
-            <w:tcBorders>
-              <w:top w:color="auto" w:space="0" w:sz="4" w:val="single"/>
-              <w:left w:color="auto" w:space="0" w:sz="4" w:val="single"/>
-              <w:bottom w:color="auto" w:space="0" w:sz="4" w:val="single"/>
-              <w:right w:color="auto" w:space="0" w:sz="4" w:val="single"/>
-            </w:tcBorders>
-            <w:shd w:color="auto" w:fill="DDEBF7" w:val="clear"/>
-            <w:vAlign w:val="center"/>
-            <w:hideMark/>
-          </w:tcPr>
-          <w:p>
-            <w:pPr>
-              <w:spacing w:after="0" w:line="256" w:lineRule="auto"/>
-              <w:jc w:val="center"/>
-              <w:rPr>
-                <w:rFonts w:ascii="Calibri" w:cs="Calibri" w:eastAsia="Times New Roman" w:hAnsi="Calibri"/>
-                <w:color w:val="000000"/>
-                <w:sz w:val="20"/>
-                <w:szCs w:val="20"/>
-              </w:rPr>
-            </w:pPr>
-            <w:r>
-              <w:rPr>
-                <w:rFonts w:ascii="Calibri" w:cs="Calibri" w:eastAsia="Times New Roman" w:hAnsi="Calibri"/>
-                <w:color w:val="000000"/>
-                <w:sz w:val="20"/>
-                <w:szCs w:val="20"/>
-              </w:rPr>
-              <w:t>#Files</w:t>
-            </w:r>
-          </w:p>
-        </w:tc>
-        <w:tc>
-          <w:tcPr>
-            <w:tcW w:type="dxa" w:w="2142"/>
-            <w:tcBorders>
-              <w:top w:color="auto" w:space="0" w:sz="4" w:val="single"/>
-              <w:left w:val="nil"/>
-              <w:bottom w:color="auto" w:space="0" w:sz="4" w:val="single"/>
-              <w:right w:color="auto" w:space="0" w:sz="4" w:val="single"/>
-            </w:tcBorders>
-            <w:shd w:color="auto" w:fill="DDEBF7" w:val="clear"/>
-            <w:vAlign w:val="center"/>
-            <w:hideMark/>
-          </w:tcPr>
-          <w:p>
-            <w:pPr>
-              <w:spacing w:after="0" w:line="256" w:lineRule="auto"/>
-              <w:jc w:val="center"/>
-              <w:rPr>
-                <w:rFonts w:ascii="Calibri" w:cs="Calibri" w:eastAsia="Times New Roman" w:hAnsi="Calibri"/>
-                <w:color w:val="000000"/>
-                <w:sz w:val="20"/>
-                <w:szCs w:val="20"/>
-              </w:rPr>
-            </w:pPr>
-            <w:r>
-              <w:rPr>
-                <w:rFonts w:ascii="Calibri" w:cs="Calibri" w:eastAsia="Times New Roman" w:hAnsi="Calibri"/>
-                <w:color w:val="000000"/>
-                <w:sz w:val="20"/>
-                <w:szCs w:val="20"/>
-              </w:rPr>
-              <w:t>DL</w:t>
-            </w:r>
-          </w:p>
-        </w:tc>
-        <w:tc>
-          <w:tcPr>
-            <w:tcW w:type="dxa" w:w="911"/>
-            <w:tcBorders>
-              <w:top w:color="auto" w:space="0" w:sz="4" w:val="single"/>
-              <w:left w:val="nil"/>
-              <w:bottom w:color="auto" w:space="0" w:sz="4" w:val="single"/>
-              <w:right w:color="auto" w:space="0" w:sz="4" w:val="single"/>
-            </w:tcBorders>
-            <w:shd w:color="auto" w:fill="DDEBF7" w:val="clear"/>
-            <w:vAlign w:val="center"/>
-            <w:hideMark/>
-          </w:tcPr>
-          <w:p>
-            <w:pPr>
-              <w:spacing w:after="0" w:line="256" w:lineRule="auto"/>
-              <w:jc w:val="center"/>
-              <w:rPr>
-                <w:rFonts w:ascii="Calibri" w:cs="Calibri" w:eastAsia="Times New Roman" w:hAnsi="Calibri"/>
-                <w:color w:val="000000"/>
-                <w:sz w:val="20"/>
-                <w:szCs w:val="20"/>
-              </w:rPr>
-            </w:pPr>
-            <w:r>
-              <w:rPr>
-                <w:rFonts w:ascii="Calibri" w:cs="Calibri" w:eastAsia="Times New Roman" w:hAnsi="Calibri"/>
-                <w:color w:val="000000"/>
-                <w:sz w:val="20"/>
-                <w:szCs w:val="20"/>
-              </w:rPr>
-              <w:t>PC</w:t>
-            </w:r>
-          </w:p>
-        </w:tc>
-      </w:tr>
-      <w:tr>
-        <w:trPr>
-          <w:trHeight w:val="469"/>
-          <w:jc w:val="center"/>
-        </w:trPr>
-        <w:tc>
-          <w:tcPr>
-            <w:tcW w:type="dxa" w:w="2357"/>
-            <w:tcBorders>
-              <w:top w:color="auto" w:space="0" w:sz="4" w:val="single"/>
-              <w:left w:color="auto" w:space="0" w:sz="4" w:val="single"/>
-              <w:bottom w:color="auto" w:space="0" w:sz="4" w:val="single"/>
-              <w:right w:color="auto" w:space="0" w:sz="4" w:val="single"/>
-            </w:tcBorders>
-            <w:vAlign w:val="center"/>
-            <w:hideMark/>
-          </w:tcPr>
-          <w:p>
-            <w:pPr>
-              <w:spacing w:after="0" w:line="256" w:lineRule="auto"/>
-              <w:jc w:val="center"/>
-              <w:rPr>
-                <w:rFonts w:ascii="Calibri" w:cs="Calibri" w:eastAsia="Times New Roman" w:hAnsi="Calibri"/>
-                <w:color w:val="000000"/>
-                <w:sz w:val="20"/>
-                <w:szCs w:val="20"/>
-              </w:rPr>
-            </w:pPr>
-            <w:proofErr w:type="spellStart"/>
-            <w:proofErr w:type="gramStart"/>
-            <w:proofErr w:type="spellEnd"/>
-            <w:proofErr w:type="gramEnd"/>
-            <w:r>
-              <w:rPr>
-                <w:rFonts w:ascii="Calibri" w:hAnsi="Calibri" w:cs="Calibri" w:eastAsia="Calibri"/>
-                <w:sz w:val="20"/>
-              </w:rPr>
-              <w:t>99</w:t>
-            </w:r>
-          </w:p>
-        </w:tc>
-        <w:tc>
-          <w:tcPr>
-            <w:tcW w:type="dxa" w:w="2142"/>
-            <w:tcBorders>
-              <w:top w:val="nil"/>
-              <w:left w:val="nil"/>
-              <w:bottom w:color="auto" w:space="0" w:sz="4" w:val="single"/>
-              <w:right w:color="auto" w:space="0" w:sz="4" w:val="single"/>
-            </w:tcBorders>
-            <w:vAlign w:val="center"/>
-            <w:hideMark/>
-          </w:tcPr>
-          <w:p>
-            <w:pPr>
-              <w:spacing w:after="0" w:line="256" w:lineRule="auto"/>
-              <w:jc w:val="center"/>
-              <w:rPr>
-                <w:rFonts w:ascii="Calibri" w:cs="Calibri" w:eastAsia="Times New Roman" w:hAnsi="Calibri"/>
-                <w:color w:val="000000"/>
-                <w:sz w:val="20"/>
-                <w:szCs w:val="20"/>
-              </w:rPr>
-            </w:pPr>
-            <w:proofErr w:type="spellStart"/>
-            <w:proofErr w:type="gramStart"/>
-            <w:proofErr w:type="spellEnd"/>
-            <w:proofErr w:type="gramEnd"/>
-            <w:r>
-              <w:rPr>
-                <w:rFonts w:ascii="Calibri" w:hAnsi="Calibri" w:cs="Calibri" w:eastAsia="Calibri"/>
-                <w:sz w:val="20"/>
-              </w:rPr>
-              <w:t>21.82%</w:t>
-            </w:r>
-          </w:p>
-        </w:tc>
-        <w:tc>
-          <w:tcPr>
-            <w:tcW w:type="dxa" w:w="911"/>
-            <w:tcBorders>
-              <w:top w:val="nil"/>
-              <w:left w:val="nil"/>
-              <w:bottom w:color="auto" w:space="0" w:sz="4" w:val="single"/>
-              <w:right w:color="auto" w:space="0" w:sz="4" w:val="single"/>
-            </w:tcBorders>
-            <w:vAlign w:val="center"/>
-            <w:hideMark/>
-          </w:tcPr>
-          <w:p>
-            <w:pPr>
-              <w:spacing w:after="0" w:line="256" w:lineRule="auto"/>
-              <w:jc w:val="center"/>
-              <w:rPr>
-                <w:rFonts w:ascii="Calibri" w:cs="Calibri" w:eastAsia="Times New Roman" w:hAnsi="Calibri"/>
-                <w:color w:val="000000"/>
-                <w:sz w:val="20"/>
-                <w:szCs w:val="20"/>
-              </w:rPr>
-            </w:pPr>
-            <w:proofErr w:type="spellStart"/>
-            <w:proofErr w:type="gramStart"/>
-            <w:proofErr w:type="spellEnd"/>
-            <w:proofErr w:type="gramEnd"/>
-            <w:r>
-              <w:rPr>
-                <w:rFonts w:ascii="Calibri" w:hAnsi="Calibri" w:cs="Calibri" w:eastAsia="Calibri"/>
-                <w:sz w:val="20"/>
-              </w:rPr>
-              <w:t>47.02%</w:t>
-            </w:r>
-          </w:p>
-        </w:tc>
-      </w:tr>
-    </w:tbl>
     <w:p>
-      <w:pPr>
-        <w:pStyle w:val="Caption"/>
-        <w:jc w:val="center"/>
-      </w:pPr>
-      <w:r>
-        <w:t>Table 2: Architectural Measures</w:t>
-      </w:r>
+      <w:r>
+        <w:t xml:space="preserve">        </w:t>
+      </w:r>
+      <w:r>
+        <w:t>-    Considering all the files, the Decoupling Level is 53.95%, and the Propagation Cost is 33.36%.</w:t>
+      </w:r>
+    </w:p>
+    <w:p>
+      <w:r>
+        <w:t xml:space="preserve">        </w:t>
+      </w:r>
+      <w:r>
+        <w:t>-    Considering only the connected files (excluding isolated ones), the Decoupling Level is 48.48%, and the Propagation Cost is 33.75%.</w:t>
+      </w:r>
+      <w:bookmarkStart w:id="6" w:name="_GoBack"/>
+      <w:bookmarkEnd w:id="6"/>
     </w:p>
     <w:p>
       <w:pPr>
@@ -4334,15 +4072,7 @@
         <w:t>Package cycles:</w:t>
       </w:r>
       <w:r>
-        <w:t xml:space="preserve"> </w:t>
-      </w:r>
-      <w:proofErr w:type="gramStart"/>
-      <w:r>
-        <w:t>typically</w:t>
-      </w:r>
-      <w:proofErr w:type="gramEnd"/>
-      <w:r>
-        <w:t xml:space="preserve"> the package structure of a software system should form a hierarchical structure. A cycle among packages is therefore considered to be harmful.</w:t>
+        <w:t xml:space="preserve"> typically the package structure of a software system should form a hierarchical structure. A cycle among packages is therefore considered to be harmful.</w:t>
       </w:r>
     </w:p>
     <w:p>
@@ -4360,15 +4090,7 @@
         <w:t>Improper inheritance:</w:t>
       </w:r>
       <w:r>
-        <w:t xml:space="preserve"> we consider an inheritance hierarchy to be problematic if it falls into one of the following cases: (1) a parent class depends on one or more of its children; (2) the client of the class hierarchy uses/calls both a parent and one or more of its children, thus violating the </w:t>
-      </w:r>
-      <w:proofErr w:type="spellStart"/>
-      <w:r>
-        <w:t>Liskov</w:t>
-      </w:r>
-      <w:proofErr w:type="spellEnd"/>
-      <w:r>
-        <w:t xml:space="preserve"> Substitution Principle. </w:t>
+        <w:t xml:space="preserve"> we consider an inheritance hierarchy to be problematic if it falls into one of the following cases: (1) a parent class depends on one or more of its children; (2) the client of the class hierarchy uses/calls both a parent and one or more of its children, thus violating the Liskov Substitution Principle. </w:t>
       </w:r>
     </w:p>
     <w:p>
@@ -4900,7 +4622,7 @@
                 <w:rFonts w:ascii="Calibri" w:hAnsi="Calibri" w:cs="Calibri" w:eastAsia="Calibri"/>
                 <w:sz w:val="20"/>
               </w:rPr>
-              <w:t>Clique</w:t>
+              <w:t>PackageCycle</w:t>
             </w:r>
           </w:p>
         </w:tc>
@@ -4930,7 +4652,7 @@
                 <w:rFonts w:ascii="Calibri" w:hAnsi="Calibri" w:cs="Calibri" w:eastAsia="Calibri"/>
                 <w:sz w:val="20"/>
               </w:rPr>
-              <w:t>4</w:t>
+              <w:t>68</w:t>
             </w:r>
           </w:p>
         </w:tc>
@@ -4962,7 +4684,7 @@
                 <w:rFonts w:ascii="Calibri" w:hAnsi="Calibri" w:cs="Calibri" w:eastAsia="Calibri"/>
                 <w:sz w:val="20"/>
               </w:rPr>
-              <w:t>25 (25.3%)</w:t>
+              <w:t>437 (36.0%)</w:t>
             </w:r>
           </w:p>
         </w:tc>
@@ -4994,7 +4716,7 @@
                 <w:rFonts w:ascii="Calibri" w:hAnsi="Calibri" w:cs="Calibri" w:eastAsia="Calibri"/>
                 <w:sz w:val="20"/>
               </w:rPr>
-              <w:t>40 (50.0%)</w:t>
+              <w:t>328 (54.7%)</w:t>
             </w:r>
           </w:p>
         </w:tc>
@@ -5024,7 +4746,7 @@
                 <w:rFonts w:ascii="Calibri" w:hAnsi="Calibri" w:cs="Calibri" w:eastAsia="Calibri"/>
                 <w:sz w:val="20"/>
               </w:rPr>
-              <w:t>1,629 (57.6%)</w:t>
+              <w:t>6,089 (45.0%)</w:t>
             </w:r>
           </w:p>
         </w:tc>
@@ -5054,7 +4776,7 @@
                 <w:rFonts w:ascii="Calibri" w:hAnsi="Calibri" w:cs="Calibri" w:eastAsia="Calibri"/>
                 <w:sz w:val="20"/>
               </w:rPr>
-              <w:t>52 (35.4%)</w:t>
+              <w:t>4,392 (45.0%)</w:t>
             </w:r>
           </w:p>
         </w:tc>
@@ -5084,7 +4806,7 @@
                 <w:rFonts w:ascii="Calibri" w:hAnsi="Calibri" w:cs="Calibri" w:eastAsia="Calibri"/>
                 <w:sz w:val="20"/>
               </w:rPr>
-              <w:t>3,458 (45.5%)</w:t>
+              <w:t>190,886 (46.9%)</w:t>
             </w:r>
           </w:p>
         </w:tc>
@@ -5122,7 +4844,7 @@
                 <w:rFonts w:ascii="Calibri" w:hAnsi="Calibri" w:cs="Calibri" w:eastAsia="Calibri"/>
                 <w:sz w:val="20"/>
               </w:rPr>
-              <w:t>UnhealthyInheritance</w:t>
+              <w:t>Clique</w:t>
             </w:r>
           </w:p>
         </w:tc>
@@ -5152,7 +4874,7 @@
                 <w:rFonts w:ascii="Calibri" w:hAnsi="Calibri" w:cs="Calibri" w:eastAsia="Calibri"/>
                 <w:sz w:val="20"/>
               </w:rPr>
-              <w:t>16</w:t>
+              <w:t>20</w:t>
             </w:r>
           </w:p>
         </w:tc>
@@ -5184,7 +4906,7 @@
                 <w:rFonts w:ascii="Calibri" w:hAnsi="Calibri" w:cs="Calibri" w:eastAsia="Calibri"/>
                 <w:sz w:val="20"/>
               </w:rPr>
-              <w:t>47 (47.5%)</w:t>
+              <w:t>557 (45.8%)</w:t>
             </w:r>
           </w:p>
         </w:tc>
@@ -5216,7 +4938,7 @@
                 <w:rFonts w:ascii="Calibri" w:hAnsi="Calibri" w:cs="Calibri" w:eastAsia="Calibri"/>
                 <w:sz w:val="20"/>
               </w:rPr>
-              <w:t>54 (67.5%)</w:t>
+              <w:t>399 (66.5%)</w:t>
             </w:r>
           </w:p>
         </w:tc>
@@ -5246,7 +4968,7 @@
                 <w:rFonts w:ascii="Calibri" w:hAnsi="Calibri" w:cs="Calibri" w:eastAsia="Calibri"/>
                 <w:sz w:val="20"/>
               </w:rPr>
-              <w:t>2,456 (86.8%)</w:t>
+              <w:t>7,451 (55.0%)</w:t>
             </w:r>
           </w:p>
         </w:tc>
@@ -5276,7 +4998,7 @@
                 <w:rFonts w:ascii="Calibri" w:hAnsi="Calibri" w:cs="Calibri" w:eastAsia="Calibri"/>
                 <w:sz w:val="20"/>
               </w:rPr>
-              <w:t>77 (52.4%)</w:t>
+              <w:t>5,994 (61.4%)</w:t>
             </w:r>
           </w:p>
         </w:tc>
@@ -5306,7 +5028,7 @@
                 <w:rFonts w:ascii="Calibri" w:hAnsi="Calibri" w:cs="Calibri" w:eastAsia="Calibri"/>
                 <w:sz w:val="20"/>
               </w:rPr>
-              <w:t>4,334 (57.0%)</w:t>
+              <w:t>258,196 (63.5%)</w:t>
             </w:r>
           </w:p>
         </w:tc>
@@ -5344,7 +5066,7 @@
                 <w:rFonts w:ascii="Calibri" w:hAnsi="Calibri" w:cs="Calibri" w:eastAsia="Calibri"/>
                 <w:sz w:val="20"/>
               </w:rPr>
-              <w:t>PackageCycle</w:t>
+              <w:t>Crossing</w:t>
             </w:r>
           </w:p>
         </w:tc>
@@ -5374,7 +5096,7 @@
                 <w:rFonts w:ascii="Calibri" w:hAnsi="Calibri" w:cs="Calibri" w:eastAsia="Calibri"/>
                 <w:sz w:val="20"/>
               </w:rPr>
-              <w:t>8</w:t>
+              <w:t>94</w:t>
             </w:r>
           </w:p>
         </w:tc>
@@ -5406,7 +5128,7 @@
                 <w:rFonts w:ascii="Calibri" w:hAnsi="Calibri" w:cs="Calibri" w:eastAsia="Calibri"/>
                 <w:sz w:val="20"/>
               </w:rPr>
-              <w:t>59 (59.6%)</w:t>
+              <w:t>626 (51.5%)</w:t>
             </w:r>
           </w:p>
         </w:tc>
@@ -5438,7 +5160,7 @@
                 <w:rFonts w:ascii="Calibri" w:hAnsi="Calibri" w:cs="Calibri" w:eastAsia="Calibri"/>
                 <w:sz w:val="20"/>
               </w:rPr>
-              <w:t>58 (72.5%)</w:t>
+              <w:t>489 (81.5%)</w:t>
             </w:r>
           </w:p>
         </w:tc>
@@ -5468,7 +5190,7 @@
                 <w:rFonts w:ascii="Calibri" w:hAnsi="Calibri" w:cs="Calibri" w:eastAsia="Calibri"/>
                 <w:sz w:val="20"/>
               </w:rPr>
-              <w:t>2,051 (72.5%)</w:t>
+              <w:t>9,239 (68.2%)</w:t>
             </w:r>
           </w:p>
         </w:tc>
@@ -5498,7 +5220,7 @@
                 <w:rFonts w:ascii="Calibri" w:hAnsi="Calibri" w:cs="Calibri" w:eastAsia="Calibri"/>
                 <w:sz w:val="20"/>
               </w:rPr>
-              <w:t>106 (72.1%)</w:t>
+              <w:t>7,409 (75.9%)</w:t>
             </w:r>
           </w:p>
         </w:tc>
@@ -5528,7 +5250,7 @@
                 <w:rFonts w:ascii="Calibri" w:hAnsi="Calibri" w:cs="Calibri" w:eastAsia="Calibri"/>
                 <w:sz w:val="20"/>
               </w:rPr>
-              <w:t>5,785 (76.1%)</w:t>
+              <w:t>314,094 (77.2%)</w:t>
             </w:r>
           </w:p>
         </w:tc>
@@ -5566,7 +5288,7 @@
                 <w:rFonts w:ascii="Calibri" w:hAnsi="Calibri" w:cs="Calibri" w:eastAsia="Calibri"/>
                 <w:sz w:val="20"/>
               </w:rPr>
-              <w:t>Crossing</w:t>
+              <w:t>UnhealthyInheritance</w:t>
             </w:r>
           </w:p>
         </w:tc>
@@ -5596,7 +5318,7 @@
                 <w:rFonts w:ascii="Calibri" w:hAnsi="Calibri" w:cs="Calibri" w:eastAsia="Calibri"/>
                 <w:sz w:val="20"/>
               </w:rPr>
-              <w:t>14</w:t>
+              <w:t>112</w:t>
             </w:r>
           </w:p>
         </w:tc>
@@ -5628,7 +5350,7 @@
                 <w:rFonts w:ascii="Calibri" w:hAnsi="Calibri" w:cs="Calibri" w:eastAsia="Calibri"/>
                 <w:sz w:val="20"/>
               </w:rPr>
-              <w:t>71 (71.7%)</w:t>
+              <w:t>661 (54.4%)</w:t>
             </w:r>
           </w:p>
         </w:tc>
@@ -5660,7 +5382,7 @@
                 <w:rFonts w:ascii="Calibri" w:hAnsi="Calibri" w:cs="Calibri" w:eastAsia="Calibri"/>
                 <w:sz w:val="20"/>
               </w:rPr>
-              <w:t>65 (81.3%)</w:t>
+              <w:t>501 (83.5%)</w:t>
             </w:r>
           </w:p>
         </w:tc>
@@ -5690,7 +5412,7 @@
                 <w:rFonts w:ascii="Calibri" w:hAnsi="Calibri" w:cs="Calibri" w:eastAsia="Calibri"/>
                 <w:sz w:val="20"/>
               </w:rPr>
-              <w:t>2,201 (77.8%)</w:t>
+              <w:t>10,814 (79.9%)</w:t>
             </w:r>
           </w:p>
         </w:tc>
@@ -5720,7 +5442,7 @@
                 <w:rFonts w:ascii="Calibri" w:hAnsi="Calibri" w:cs="Calibri" w:eastAsia="Calibri"/>
                 <w:sz w:val="20"/>
               </w:rPr>
-              <w:t>115 (78.2%)</w:t>
+              <w:t>6,943 (71.1%)</w:t>
             </w:r>
           </w:p>
         </w:tc>
@@ -5750,7 +5472,7 @@
                 <w:rFonts w:ascii="Calibri" w:hAnsi="Calibri" w:cs="Calibri" w:eastAsia="Calibri"/>
                 <w:sz w:val="20"/>
               </w:rPr>
-              <w:t>7,033 (92.5%)</w:t>
+              <w:t>299,387 (73.6%)</w:t>
             </w:r>
           </w:p>
         </w:tc>
@@ -5818,7 +5540,7 @@
                 <w:rFonts w:ascii="Calibri" w:hAnsi="Calibri" w:cs="Calibri" w:eastAsia="Calibri"/>
                 <w:sz w:val="20"/>
               </w:rPr>
-              <w:t>12</w:t>
+              <w:t>69</w:t>
             </w:r>
           </w:p>
         </w:tc>
@@ -5850,7 +5572,7 @@
                 <w:rFonts w:ascii="Calibri" w:hAnsi="Calibri" w:cs="Calibri" w:eastAsia="Calibri"/>
                 <w:sz w:val="20"/>
               </w:rPr>
-              <w:t>98 (99.0%)</w:t>
+              <w:t>730 (60.1%)</w:t>
             </w:r>
           </w:p>
         </w:tc>
@@ -5882,7 +5604,7 @@
                 <w:rFonts w:ascii="Calibri" w:hAnsi="Calibri" w:cs="Calibri" w:eastAsia="Calibri"/>
                 <w:sz w:val="20"/>
               </w:rPr>
-              <w:t>79 (98.8%)</w:t>
+              <w:t>511 (85.2%)</w:t>
             </w:r>
           </w:p>
         </w:tc>
@@ -5912,7 +5634,7 @@
                 <w:rFonts w:ascii="Calibri" w:hAnsi="Calibri" w:cs="Calibri" w:eastAsia="Calibri"/>
                 <w:sz w:val="20"/>
               </w:rPr>
-              <w:t>2,721 (96.1%)</w:t>
+              <w:t>9,361 (69.1%)</w:t>
             </w:r>
           </w:p>
         </w:tc>
@@ -5942,7 +5664,7 @@
                 <w:rFonts w:ascii="Calibri" w:hAnsi="Calibri" w:cs="Calibri" w:eastAsia="Calibri"/>
                 <w:sz w:val="20"/>
               </w:rPr>
-              <w:t>146 (99.3%)</w:t>
+              <w:t>8,126 (83.2%)</w:t>
             </w:r>
           </w:p>
         </w:tc>
@@ -5972,7 +5694,7 @@
                 <w:rFonts w:ascii="Calibri" w:hAnsi="Calibri" w:cs="Calibri" w:eastAsia="Calibri"/>
                 <w:sz w:val="20"/>
               </w:rPr>
-              <w:t>7,600 (100.0%)</w:t>
+              <w:t>337,219 (82.9%)</w:t>
             </w:r>
           </w:p>
         </w:tc>
@@ -6040,7 +5762,7 @@
                 <w:rFonts w:ascii="Calibri" w:hAnsi="Calibri" w:cs="Calibri" w:eastAsia="Calibri"/>
                 <w:sz w:val="20"/>
               </w:rPr>
-              <w:t>3</w:t>
+              <w:t>103</w:t>
             </w:r>
           </w:p>
         </w:tc>
@@ -6072,7 +5794,7 @@
                 <w:rFonts w:ascii="Calibri" w:hAnsi="Calibri" w:cs="Calibri" w:eastAsia="Calibri"/>
                 <w:sz w:val="20"/>
               </w:rPr>
-              <w:t>99 (100.0%)</w:t>
+              <w:t>933 (76.8%)</w:t>
             </w:r>
           </w:p>
         </w:tc>
@@ -6104,7 +5826,7 @@
                 <w:rFonts w:ascii="Calibri" w:hAnsi="Calibri" w:cs="Calibri" w:eastAsia="Calibri"/>
                 <w:sz w:val="20"/>
               </w:rPr>
-              <w:t>80 (100.0%)</w:t>
+              <w:t>548 (91.3%)</w:t>
             </w:r>
           </w:p>
         </w:tc>
@@ -6134,7 +5856,7 @@
                 <w:rFonts w:ascii="Calibri" w:hAnsi="Calibri" w:cs="Calibri" w:eastAsia="Calibri"/>
                 <w:sz w:val="20"/>
               </w:rPr>
-              <w:t>2,830 (100.0%)</w:t>
+              <w:t>10,080 (74.4%)</w:t>
             </w:r>
           </w:p>
         </w:tc>
@@ -6164,7 +5886,7 @@
                 <w:rFonts w:ascii="Calibri" w:hAnsi="Calibri" w:cs="Calibri" w:eastAsia="Calibri"/>
                 <w:sz w:val="20"/>
               </w:rPr>
-              <w:t>147 (100.0%)</w:t>
+              <w:t>9,145 (93.7%)</w:t>
             </w:r>
           </w:p>
         </w:tc>
@@ -6194,7 +5916,7 @@
                 <w:rFonts w:ascii="Calibri" w:hAnsi="Calibri" w:cs="Calibri" w:eastAsia="Calibri"/>
                 <w:sz w:val="20"/>
               </w:rPr>
-              <w:t>7,600 (100.0%)</w:t>
+              <w:t>379,858 (93.4%)</w:t>
             </w:r>
           </w:p>
         </w:tc>
@@ -6294,7 +6016,7 @@
                 <w:rFonts w:ascii="Calibri" w:hAnsi="Calibri" w:cs="Calibri" w:eastAsia="Calibri"/>
                 <w:sz w:val="20"/>
               </w:rPr>
-              <w:t>99</w:t>
+              <w:t>1,215</w:t>
             </w:r>
           </w:p>
         </w:tc>
@@ -6326,7 +6048,7 @@
                 <w:rFonts w:ascii="Calibri" w:hAnsi="Calibri" w:cs="Calibri" w:eastAsia="Calibri"/>
                 <w:sz w:val="20"/>
               </w:rPr>
-              <w:t>80</w:t>
+              <w:t>600</w:t>
             </w:r>
           </w:p>
         </w:tc>
@@ -6356,7 +6078,7 @@
                 <w:rFonts w:ascii="Calibri" w:hAnsi="Calibri" w:cs="Calibri" w:eastAsia="Calibri"/>
                 <w:sz w:val="20"/>
               </w:rPr>
-              <w:t>2,830</w:t>
+              <w:t>13,541</w:t>
             </w:r>
           </w:p>
         </w:tc>
@@ -6386,7 +6108,7 @@
                 <w:rFonts w:ascii="Calibri" w:hAnsi="Calibri" w:cs="Calibri" w:eastAsia="Calibri"/>
                 <w:sz w:val="20"/>
               </w:rPr>
-              <w:t>147</w:t>
+              <w:t>9,765</w:t>
             </w:r>
           </w:p>
         </w:tc>
@@ -6416,7 +6138,7 @@
                 <w:rFonts w:ascii="Calibri" w:hAnsi="Calibri" w:cs="Calibri" w:eastAsia="Calibri"/>
                 <w:sz w:val="20"/>
               </w:rPr>
-              <w:t>7,600</w:t>
+              <w:t>406,702</w:t>
             </w:r>
           </w:p>
         </w:tc>
@@ -6432,36 +6154,13 @@
       <w:r>
         <w:t xml:space="preserve">Table </w:t>
       </w:r>
-      <w:r>
-        <w:fldChar w:fldCharType="begin"/>
-      </w:r>
-      <w:r>
-        <w:rPr>
-          <w:noProof/>
-        </w:rPr>
-        <w:instrText xml:space="preserve"> SEQ Table \* ARABIC </w:instrText>
-      </w:r>
-      <w:r>
-        <w:fldChar w:fldCharType="separate"/>
-      </w:r>
-      <w:r>
-        <w:rPr>
-          <w:noProof/>
-        </w:rPr>
-        <w:t>3</w:t>
-      </w:r>
-      <w:r>
-        <w:fldChar w:fldCharType="end"/>
-      </w:r>
       <w:bookmarkEnd w:id="13"/>
       <w:r>
-        <w:t xml:space="preserve">: Architectural Flaws in </w:t>
-      </w:r>
-      <w:proofErr w:type="spellStart"/>
-      <w:r>
-        <w:t>Proj_All</w:t>
-      </w:r>
-      <w:proofErr w:type="spellEnd"/>
+        <w:t>2</w:t>
+      </w:r>
+      <w:r>
+        <w:t>: Architectural Flaws in Proj_All</w:t>
+      </w:r>
     </w:p>
     <w:p>
       <w:pPr>
@@ -6542,13 +6241,8 @@
           <w:numId w:val="6"/>
         </w:numPr>
       </w:pPr>
-      <w:proofErr w:type="spellStart"/>
-      <w:r>
-        <w:t>DRSpace_size</w:t>
-      </w:r>
-      <w:proofErr w:type="spellEnd"/>
-      <w:r>
-        <w:t>: the number of files within the root</w:t>
+      <w:r>
+        <w:t>DRSpace_size: the number of files within the root</w:t>
       </w:r>
     </w:p>
     <w:p>
@@ -6559,25 +6253,15 @@
           <w:numId w:val="6"/>
         </w:numPr>
       </w:pPr>
-      <w:proofErr w:type="gramStart"/>
       <w:r>
         <w:t>Coverage</w:t>
       </w:r>
       <w:r>
-        <w:t xml:space="preserve">  (</w:t>
-      </w:r>
-      <w:proofErr w:type="gramEnd"/>
-      <w:r>
-        <w:t>%)</w:t>
-      </w:r>
-      <w:r>
-        <w:t xml:space="preserve">: the proportion of bug-prone files covered by this </w:t>
-      </w:r>
-      <w:proofErr w:type="spellStart"/>
-      <w:r>
-        <w:t>DRSpace</w:t>
-      </w:r>
-      <w:proofErr w:type="spellEnd"/>
+        <w:t xml:space="preserve">  (%)</w:t>
+      </w:r>
+      <w:r>
+        <w:t>: the proportion of bug-prone files covered by this DRSpace</w:t>
+      </w:r>
     </w:p>
     <w:p>
       <w:pPr>
@@ -6587,21 +6271,11 @@
           <w:numId w:val="6"/>
         </w:numPr>
       </w:pPr>
-      <w:proofErr w:type="spellStart"/>
-      <w:r>
-        <w:t>Cover_up_</w:t>
-      </w:r>
-      <w:proofErr w:type="gramStart"/>
-      <w:r>
-        <w:t>to</w:t>
-      </w:r>
-      <w:proofErr w:type="spellEnd"/>
-      <w:r>
-        <w:t xml:space="preserve">  (</w:t>
-      </w:r>
-      <w:proofErr w:type="gramEnd"/>
-      <w:r>
-        <w:t>%)</w:t>
+      <w:r>
+        <w:t>Cover_up_to</w:t>
+      </w:r>
+      <w:r>
+        <w:t xml:space="preserve">  (%)</w:t>
       </w:r>
       <w:r>
         <w:t xml:space="preserve">: the proportion of bug-prone files covered by the top </w:t>
@@ -6613,13 +6287,8 @@
         <w:t>n</w:t>
       </w:r>
       <w:r>
-        <w:t xml:space="preserve"> </w:t>
-      </w:r>
-      <w:proofErr w:type="spellStart"/>
-      <w:r>
-        <w:t>DRSpaces</w:t>
-      </w:r>
-      <w:proofErr w:type="spellEnd"/>
+        <w:t xml:space="preserve"> DRSpaces</w:t>
+      </w:r>
     </w:p>
     <w:p>
       <w:pPr>
@@ -6705,7 +6374,6 @@
                 <w:szCs w:val="20"/>
               </w:rPr>
             </w:pPr>
-            <w:proofErr w:type="spellStart"/>
             <w:r>
               <w:rPr>
                 <w:rFonts w:ascii="Calibri" w:cs="Times New Roman" w:eastAsia="Times New Roman" w:hAnsi="Calibri"/>
@@ -6715,7 +6383,6 @@
               </w:rPr>
               <w:t>DRSpace_size</w:t>
             </w:r>
-            <w:proofErr w:type="spellEnd"/>
           </w:p>
         </w:tc>
         <w:tc>
@@ -6788,7 +6455,6 @@
                 <w:szCs w:val="20"/>
               </w:rPr>
             </w:pPr>
-            <w:proofErr w:type="spellStart"/>
             <w:r>
               <w:rPr>
                 <w:rFonts w:ascii="Calibri" w:cs="Times New Roman" w:eastAsia="Times New Roman" w:hAnsi="Calibri"/>
@@ -6798,7 +6464,6 @@
               </w:rPr>
               <w:t>Cover_up_to</w:t>
             </w:r>
-            <w:proofErr w:type="spellEnd"/>
             <w:r>
               <w:rPr>
                 <w:rFonts w:ascii="Calibri" w:cs="Times New Roman" w:eastAsia="Times New Roman" w:hAnsi="Calibri"/>
@@ -6878,7 +6543,7 @@
                 <w:rFonts w:ascii="Calibri" w:hAnsi="Calibri" w:cs="Calibri" w:eastAsia="Calibri"/>
                 <w:sz w:val="20"/>
               </w:rPr>
-              <w:t xml:space="preserve"> 18</w:t>
+              <w:t xml:space="preserve"> 91</w:t>
             </w:r>
           </w:p>
         </w:tc>
@@ -6911,7 +6576,7 @@
                 <w:rFonts w:ascii="Calibri" w:hAnsi="Calibri" w:cs="Calibri" w:eastAsia="Calibri"/>
                 <w:sz w:val="20"/>
               </w:rPr>
-              <w:t xml:space="preserve"> 0.500000</w:t>
+              <w:t xml:space="preserve"> 0.307692</w:t>
             </w:r>
           </w:p>
         </w:tc>
@@ -6939,14 +6604,12 @@
                 <w:szCs w:val="20"/>
               </w:rPr>
             </w:pPr>
-            <w:proofErr w:type="spellStart"/>
-            <w:proofErr w:type="spellEnd"/>
             <w:r>
               <w:rPr>
                 <w:rFonts w:ascii="Calibri" w:hAnsi="Calibri" w:cs="Calibri" w:eastAsia="Calibri"/>
                 <w:sz w:val="20"/>
               </w:rPr>
-              <w:t xml:space="preserve"> 0.428571 </w:t>
+              <w:t xml:space="preserve"> 0.243478 </w:t>
             </w:r>
           </w:p>
         </w:tc>
@@ -7018,7 +6681,7 @@
                 <w:rFonts w:ascii="Calibri" w:hAnsi="Calibri" w:cs="Calibri" w:eastAsia="Calibri"/>
                 <w:sz w:val="20"/>
               </w:rPr>
-              <w:t xml:space="preserve"> 7</w:t>
+              <w:t xml:space="preserve"> 89</w:t>
             </w:r>
           </w:p>
         </w:tc>
@@ -7051,7 +6714,7 @@
                 <w:rFonts w:ascii="Calibri" w:hAnsi="Calibri" w:cs="Calibri" w:eastAsia="Calibri"/>
                 <w:sz w:val="20"/>
               </w:rPr>
-              <w:t xml:space="preserve"> 0.714286</w:t>
+              <w:t xml:space="preserve"> 0.303371</w:t>
             </w:r>
           </w:p>
         </w:tc>
@@ -7079,14 +6742,12 @@
                 <w:szCs w:val="20"/>
               </w:rPr>
             </w:pPr>
-            <w:proofErr w:type="spellStart"/>
-            <w:proofErr w:type="spellEnd"/>
             <w:r>
               <w:rPr>
                 <w:rFonts w:ascii="Calibri" w:hAnsi="Calibri" w:cs="Calibri" w:eastAsia="Calibri"/>
                 <w:sz w:val="20"/>
               </w:rPr>
-              <w:t xml:space="preserve"> 0.666667 </w:t>
+              <w:t xml:space="preserve"> 0.408696 </w:t>
             </w:r>
           </w:p>
         </w:tc>
@@ -7158,7 +6819,7 @@
                 <w:rFonts w:ascii="Calibri" w:hAnsi="Calibri" w:cs="Calibri" w:eastAsia="Calibri"/>
                 <w:sz w:val="20"/>
               </w:rPr>
-              <w:t xml:space="preserve"> 4</w:t>
+              <w:t xml:space="preserve"> 87</w:t>
             </w:r>
           </w:p>
         </w:tc>
@@ -7191,7 +6852,7 @@
                 <w:rFonts w:ascii="Calibri" w:hAnsi="Calibri" w:cs="Calibri" w:eastAsia="Calibri"/>
                 <w:sz w:val="20"/>
               </w:rPr>
-              <w:t xml:space="preserve"> 0.750000</w:t>
+              <w:t xml:space="preserve"> 0.252874</w:t>
             </w:r>
           </w:p>
         </w:tc>
@@ -7219,14 +6880,12 @@
                 <w:szCs w:val="20"/>
               </w:rPr>
             </w:pPr>
-            <w:proofErr w:type="spellStart"/>
-            <w:proofErr w:type="spellEnd"/>
             <w:r>
               <w:rPr>
                 <w:rFonts w:ascii="Calibri" w:hAnsi="Calibri" w:cs="Calibri" w:eastAsia="Calibri"/>
                 <w:sz w:val="20"/>
               </w:rPr>
-              <w:t xml:space="preserve"> 0.761905 </w:t>
+              <w:t xml:space="preserve"> 0.495652 </w:t>
             </w:r>
           </w:p>
         </w:tc>
@@ -7298,7 +6957,7 @@
                 <w:rFonts w:ascii="Calibri" w:hAnsi="Calibri" w:cs="Calibri" w:eastAsia="Calibri"/>
                 <w:sz w:val="20"/>
               </w:rPr>
-              <w:t xml:space="preserve"> 13</w:t>
+              <w:t xml:space="preserve"> 51</w:t>
             </w:r>
           </w:p>
         </w:tc>
@@ -7331,7 +6990,7 @@
                 <w:rFonts w:ascii="Calibri" w:hAnsi="Calibri" w:cs="Calibri" w:eastAsia="Calibri"/>
                 <w:sz w:val="20"/>
               </w:rPr>
-              <w:t xml:space="preserve"> 0.615385</w:t>
+              <w:t xml:space="preserve"> 0.294118</w:t>
             </w:r>
           </w:p>
         </w:tc>
@@ -7359,14 +7018,702 @@
                 <w:szCs w:val="20"/>
               </w:rPr>
             </w:pPr>
-            <w:proofErr w:type="spellStart"/>
-            <w:proofErr w:type="spellEnd"/>
             <w:r>
               <w:rPr>
                 <w:rFonts w:ascii="Calibri" w:hAnsi="Calibri" w:cs="Calibri" w:eastAsia="Calibri"/>
                 <w:sz w:val="20"/>
               </w:rPr>
-              <w:t xml:space="preserve"> 0.857143 </w:t>
+              <w:t xml:space="preserve"> 0.573913 </w:t>
+            </w:r>
+          </w:p>
+        </w:tc>
+      </w:tr>
+      <w:tr>
+        <w:trPr>
+          <w:trHeight w:val="314"/>
+          <w:jc w:val="center"/>
+        </w:trPr>
+        <w:tc>
+          <w:tcPr>
+            <w:tcW w:type="dxa" w:w="1530"/>
+            <w:tcBorders>
+              <w:top w:val="nil"/>
+              <w:left w:color="auto" w:space="0" w:sz="4" w:val="single"/>
+              <w:bottom w:color="auto" w:space="0" w:sz="4" w:val="single"/>
+              <w:right w:color="auto" w:space="0" w:sz="4" w:val="single"/>
+            </w:tcBorders>
+            <w:noWrap/>
+            <w:vAlign w:val="bottom"/>
+            <w:hideMark/>
+          </w:tcPr>
+          <w:p>
+            <w:pPr>
+              <w:spacing w:after="0" w:line="256" w:lineRule="auto"/>
+              <w:jc w:val="center"/>
+              <w:rPr>
+                <w:rFonts w:ascii="Calibri" w:cs="Times New Roman" w:eastAsia="Times New Roman" w:hAnsi="Calibri"/>
+                <w:color w:val="000000"/>
+                <w:sz w:val="20"/>
+                <w:szCs w:val="20"/>
+              </w:rPr>
+            </w:pPr>
+            <w:r>
+              <w:rPr>
+                <w:rFonts w:ascii="Calibri" w:hAnsi="Calibri" w:cs="Calibri" w:eastAsia="Calibri"/>
+                <w:sz w:val="20"/>
+              </w:rPr>
+              <w:t>root 5</w:t>
+            </w:r>
+          </w:p>
+        </w:tc>
+        <w:tc>
+          <w:tcPr>
+            <w:tcW w:type="dxa" w:w="1709"/>
+            <w:tcBorders>
+              <w:top w:color="auto" w:space="0" w:sz="4" w:val="single"/>
+              <w:left w:color="auto" w:space="0" w:sz="4" w:val="single"/>
+              <w:bottom w:color="auto" w:space="0" w:sz="4" w:val="single"/>
+              <w:right w:color="auto" w:space="0" w:sz="4" w:val="single"/>
+            </w:tcBorders>
+            <w:noWrap/>
+            <w:vAlign w:val="bottom"/>
+            <w:hideMark/>
+          </w:tcPr>
+          <w:p>
+            <w:pPr>
+              <w:spacing w:after="0" w:line="256" w:lineRule="auto"/>
+              <w:jc w:val="center"/>
+              <w:rPr>
+                <w:rFonts w:ascii="Calibri" w:cs="Times New Roman" w:eastAsia="Times New Roman" w:hAnsi="Calibri"/>
+                <w:color w:val="000000"/>
+                <w:sz w:val="20"/>
+                <w:szCs w:val="20"/>
+              </w:rPr>
+            </w:pPr>
+            <w:r>
+              <w:rPr>
+                <w:rFonts w:ascii="Calibri" w:hAnsi="Calibri" w:cs="Calibri" w:eastAsia="Calibri"/>
+                <w:sz w:val="20"/>
+              </w:rPr>
+              <w:t xml:space="preserve"> 74</w:t>
+            </w:r>
+          </w:p>
+        </w:tc>
+        <w:tc>
+          <w:tcPr>
+            <w:tcW w:type="dxa" w:w="2071"/>
+            <w:tcBorders>
+              <w:top w:val="nil"/>
+              <w:left w:val="nil"/>
+              <w:bottom w:color="auto" w:space="0" w:sz="4" w:val="single"/>
+              <w:right w:color="auto" w:space="0" w:sz="4" w:val="single"/>
+            </w:tcBorders>
+            <w:noWrap/>
+            <w:vAlign w:val="bottom"/>
+            <w:hideMark/>
+          </w:tcPr>
+          <w:p>
+            <w:pPr>
+              <w:spacing w:after="0" w:line="256" w:lineRule="auto"/>
+              <w:jc w:val="center"/>
+              <w:rPr>
+                <w:rFonts w:ascii="Calibri" w:cs="Times New Roman" w:eastAsia="Times New Roman" w:hAnsi="Calibri"/>
+                <w:color w:val="000000"/>
+                <w:sz w:val="20"/>
+                <w:szCs w:val="20"/>
+              </w:rPr>
+            </w:pPr>
+            <w:r>
+              <w:rPr>
+                <w:rFonts w:ascii="Calibri" w:hAnsi="Calibri" w:cs="Calibri" w:eastAsia="Calibri"/>
+                <w:sz w:val="20"/>
+              </w:rPr>
+              <w:t xml:space="preserve"> 0.283784</w:t>
+            </w:r>
+          </w:p>
+        </w:tc>
+        <w:tc>
+          <w:tcPr>
+            <w:tcW w:type="dxa" w:w="2345"/>
+            <w:tcBorders>
+              <w:top w:val="nil"/>
+              <w:left w:val="nil"/>
+              <w:bottom w:color="auto" w:space="0" w:sz="4" w:val="single"/>
+              <w:right w:color="auto" w:space="0" w:sz="4" w:val="single"/>
+            </w:tcBorders>
+            <w:noWrap/>
+            <w:vAlign w:val="bottom"/>
+            <w:hideMark/>
+          </w:tcPr>
+          <w:p>
+            <w:pPr>
+              <w:spacing w:after="0" w:line="256" w:lineRule="auto"/>
+              <w:jc w:val="center"/>
+              <w:rPr>
+                <w:rFonts w:ascii="Calibri" w:cs="Times New Roman" w:eastAsia="Times New Roman" w:hAnsi="Calibri"/>
+                <w:color w:val="000000"/>
+                <w:sz w:val="20"/>
+                <w:szCs w:val="20"/>
+              </w:rPr>
+            </w:pPr>
+            <w:r>
+              <w:rPr>
+                <w:rFonts w:ascii="Calibri" w:hAnsi="Calibri" w:cs="Calibri" w:eastAsia="Calibri"/>
+                <w:sz w:val="20"/>
+              </w:rPr>
+              <w:t xml:space="preserve"> 0.634783 </w:t>
+            </w:r>
+          </w:p>
+        </w:tc>
+      </w:tr>
+      <w:tr>
+        <w:trPr>
+          <w:trHeight w:val="314"/>
+          <w:jc w:val="center"/>
+        </w:trPr>
+        <w:tc>
+          <w:tcPr>
+            <w:tcW w:type="dxa" w:w="1530"/>
+            <w:tcBorders>
+              <w:top w:val="nil"/>
+              <w:left w:color="auto" w:space="0" w:sz="4" w:val="single"/>
+              <w:bottom w:color="auto" w:space="0" w:sz="4" w:val="single"/>
+              <w:right w:color="auto" w:space="0" w:sz="4" w:val="single"/>
+            </w:tcBorders>
+            <w:noWrap/>
+            <w:vAlign w:val="bottom"/>
+            <w:hideMark/>
+          </w:tcPr>
+          <w:p>
+            <w:pPr>
+              <w:spacing w:after="0" w:line="256" w:lineRule="auto"/>
+              <w:jc w:val="center"/>
+              <w:rPr>
+                <w:rFonts w:ascii="Calibri" w:cs="Times New Roman" w:eastAsia="Times New Roman" w:hAnsi="Calibri"/>
+                <w:color w:val="000000"/>
+                <w:sz w:val="20"/>
+                <w:szCs w:val="20"/>
+              </w:rPr>
+            </w:pPr>
+            <w:r>
+              <w:rPr>
+                <w:rFonts w:ascii="Calibri" w:hAnsi="Calibri" w:cs="Calibri" w:eastAsia="Calibri"/>
+                <w:sz w:val="20"/>
+              </w:rPr>
+              <w:t>root 6</w:t>
+            </w:r>
+          </w:p>
+        </w:tc>
+        <w:tc>
+          <w:tcPr>
+            <w:tcW w:type="dxa" w:w="1709"/>
+            <w:tcBorders>
+              <w:top w:color="auto" w:space="0" w:sz="4" w:val="single"/>
+              <w:left w:color="auto" w:space="0" w:sz="4" w:val="single"/>
+              <w:bottom w:color="auto" w:space="0" w:sz="4" w:val="single"/>
+              <w:right w:color="auto" w:space="0" w:sz="4" w:val="single"/>
+            </w:tcBorders>
+            <w:noWrap/>
+            <w:vAlign w:val="bottom"/>
+            <w:hideMark/>
+          </w:tcPr>
+          <w:p>
+            <w:pPr>
+              <w:spacing w:after="0" w:line="256" w:lineRule="auto"/>
+              <w:jc w:val="center"/>
+              <w:rPr>
+                <w:rFonts w:ascii="Calibri" w:cs="Times New Roman" w:eastAsia="Times New Roman" w:hAnsi="Calibri"/>
+                <w:color w:val="000000"/>
+                <w:sz w:val="20"/>
+                <w:szCs w:val="20"/>
+              </w:rPr>
+            </w:pPr>
+            <w:r>
+              <w:rPr>
+                <w:rFonts w:ascii="Calibri" w:hAnsi="Calibri" w:cs="Calibri" w:eastAsia="Calibri"/>
+                <w:sz w:val="20"/>
+              </w:rPr>
+              <w:t xml:space="preserve"> 76</w:t>
+            </w:r>
+          </w:p>
+        </w:tc>
+        <w:tc>
+          <w:tcPr>
+            <w:tcW w:type="dxa" w:w="2071"/>
+            <w:tcBorders>
+              <w:top w:val="nil"/>
+              <w:left w:val="nil"/>
+              <w:bottom w:color="auto" w:space="0" w:sz="4" w:val="single"/>
+              <w:right w:color="auto" w:space="0" w:sz="4" w:val="single"/>
+            </w:tcBorders>
+            <w:noWrap/>
+            <w:vAlign w:val="bottom"/>
+            <w:hideMark/>
+          </w:tcPr>
+          <w:p>
+            <w:pPr>
+              <w:spacing w:after="0" w:line="256" w:lineRule="auto"/>
+              <w:jc w:val="center"/>
+              <w:rPr>
+                <w:rFonts w:ascii="Calibri" w:cs="Times New Roman" w:eastAsia="Times New Roman" w:hAnsi="Calibri"/>
+                <w:color w:val="000000"/>
+                <w:sz w:val="20"/>
+                <w:szCs w:val="20"/>
+              </w:rPr>
+            </w:pPr>
+            <w:r>
+              <w:rPr>
+                <w:rFonts w:ascii="Calibri" w:hAnsi="Calibri" w:cs="Calibri" w:eastAsia="Calibri"/>
+                <w:sz w:val="20"/>
+              </w:rPr>
+              <w:t xml:space="preserve"> 0.250000</w:t>
+            </w:r>
+          </w:p>
+        </w:tc>
+        <w:tc>
+          <w:tcPr>
+            <w:tcW w:type="dxa" w:w="2345"/>
+            <w:tcBorders>
+              <w:top w:val="nil"/>
+              <w:left w:val="nil"/>
+              <w:bottom w:color="auto" w:space="0" w:sz="4" w:val="single"/>
+              <w:right w:color="auto" w:space="0" w:sz="4" w:val="single"/>
+            </w:tcBorders>
+            <w:noWrap/>
+            <w:vAlign w:val="bottom"/>
+            <w:hideMark/>
+          </w:tcPr>
+          <w:p>
+            <w:pPr>
+              <w:spacing w:after="0" w:line="256" w:lineRule="auto"/>
+              <w:jc w:val="center"/>
+              <w:rPr>
+                <w:rFonts w:ascii="Calibri" w:cs="Times New Roman" w:eastAsia="Times New Roman" w:hAnsi="Calibri"/>
+                <w:color w:val="000000"/>
+                <w:sz w:val="20"/>
+                <w:szCs w:val="20"/>
+              </w:rPr>
+            </w:pPr>
+            <w:r>
+              <w:rPr>
+                <w:rFonts w:ascii="Calibri" w:hAnsi="Calibri" w:cs="Calibri" w:eastAsia="Calibri"/>
+                <w:sz w:val="20"/>
+              </w:rPr>
+              <w:t xml:space="preserve"> 0.686957 </w:t>
+            </w:r>
+          </w:p>
+        </w:tc>
+      </w:tr>
+      <w:tr>
+        <w:trPr>
+          <w:trHeight w:val="314"/>
+          <w:jc w:val="center"/>
+        </w:trPr>
+        <w:tc>
+          <w:tcPr>
+            <w:tcW w:type="dxa" w:w="1530"/>
+            <w:tcBorders>
+              <w:top w:val="nil"/>
+              <w:left w:color="auto" w:space="0" w:sz="4" w:val="single"/>
+              <w:bottom w:color="auto" w:space="0" w:sz="4" w:val="single"/>
+              <w:right w:color="auto" w:space="0" w:sz="4" w:val="single"/>
+            </w:tcBorders>
+            <w:noWrap/>
+            <w:vAlign w:val="bottom"/>
+            <w:hideMark/>
+          </w:tcPr>
+          <w:p>
+            <w:pPr>
+              <w:spacing w:after="0" w:line="256" w:lineRule="auto"/>
+              <w:jc w:val="center"/>
+              <w:rPr>
+                <w:rFonts w:ascii="Calibri" w:cs="Times New Roman" w:eastAsia="Times New Roman" w:hAnsi="Calibri"/>
+                <w:color w:val="000000"/>
+                <w:sz w:val="20"/>
+                <w:szCs w:val="20"/>
+              </w:rPr>
+            </w:pPr>
+            <w:r>
+              <w:rPr>
+                <w:rFonts w:ascii="Calibri" w:hAnsi="Calibri" w:cs="Calibri" w:eastAsia="Calibri"/>
+                <w:sz w:val="20"/>
+              </w:rPr>
+              <w:t>root 7</w:t>
+            </w:r>
+          </w:p>
+        </w:tc>
+        <w:tc>
+          <w:tcPr>
+            <w:tcW w:type="dxa" w:w="1709"/>
+            <w:tcBorders>
+              <w:top w:color="auto" w:space="0" w:sz="4" w:val="single"/>
+              <w:left w:color="auto" w:space="0" w:sz="4" w:val="single"/>
+              <w:bottom w:color="auto" w:space="0" w:sz="4" w:val="single"/>
+              <w:right w:color="auto" w:space="0" w:sz="4" w:val="single"/>
+            </w:tcBorders>
+            <w:noWrap/>
+            <w:vAlign w:val="bottom"/>
+            <w:hideMark/>
+          </w:tcPr>
+          <w:p>
+            <w:pPr>
+              <w:spacing w:after="0" w:line="256" w:lineRule="auto"/>
+              <w:jc w:val="center"/>
+              <w:rPr>
+                <w:rFonts w:ascii="Calibri" w:cs="Times New Roman" w:eastAsia="Times New Roman" w:hAnsi="Calibri"/>
+                <w:color w:val="000000"/>
+                <w:sz w:val="20"/>
+                <w:szCs w:val="20"/>
+              </w:rPr>
+            </w:pPr>
+            <w:r>
+              <w:rPr>
+                <w:rFonts w:ascii="Calibri" w:hAnsi="Calibri" w:cs="Calibri" w:eastAsia="Calibri"/>
+                <w:sz w:val="20"/>
+              </w:rPr>
+              <w:t xml:space="preserve"> 69</w:t>
+            </w:r>
+          </w:p>
+        </w:tc>
+        <w:tc>
+          <w:tcPr>
+            <w:tcW w:type="dxa" w:w="2071"/>
+            <w:tcBorders>
+              <w:top w:val="nil"/>
+              <w:left w:val="nil"/>
+              <w:bottom w:color="auto" w:space="0" w:sz="4" w:val="single"/>
+              <w:right w:color="auto" w:space="0" w:sz="4" w:val="single"/>
+            </w:tcBorders>
+            <w:noWrap/>
+            <w:vAlign w:val="bottom"/>
+            <w:hideMark/>
+          </w:tcPr>
+          <w:p>
+            <w:pPr>
+              <w:spacing w:after="0" w:line="256" w:lineRule="auto"/>
+              <w:jc w:val="center"/>
+              <w:rPr>
+                <w:rFonts w:ascii="Calibri" w:cs="Times New Roman" w:eastAsia="Times New Roman" w:hAnsi="Calibri"/>
+                <w:color w:val="000000"/>
+                <w:sz w:val="20"/>
+                <w:szCs w:val="20"/>
+              </w:rPr>
+            </w:pPr>
+            <w:r>
+              <w:rPr>
+                <w:rFonts w:ascii="Calibri" w:hAnsi="Calibri" w:cs="Calibri" w:eastAsia="Calibri"/>
+                <w:sz w:val="20"/>
+              </w:rPr>
+              <w:t xml:space="preserve"> 0.217391</w:t>
+            </w:r>
+          </w:p>
+        </w:tc>
+        <w:tc>
+          <w:tcPr>
+            <w:tcW w:type="dxa" w:w="2345"/>
+            <w:tcBorders>
+              <w:top w:val="nil"/>
+              <w:left w:val="nil"/>
+              <w:bottom w:color="auto" w:space="0" w:sz="4" w:val="single"/>
+              <w:right w:color="auto" w:space="0" w:sz="4" w:val="single"/>
+            </w:tcBorders>
+            <w:noWrap/>
+            <w:vAlign w:val="bottom"/>
+            <w:hideMark/>
+          </w:tcPr>
+          <w:p>
+            <w:pPr>
+              <w:spacing w:after="0" w:line="256" w:lineRule="auto"/>
+              <w:jc w:val="center"/>
+              <w:rPr>
+                <w:rFonts w:ascii="Calibri" w:cs="Times New Roman" w:eastAsia="Times New Roman" w:hAnsi="Calibri"/>
+                <w:color w:val="000000"/>
+                <w:sz w:val="20"/>
+                <w:szCs w:val="20"/>
+              </w:rPr>
+            </w:pPr>
+            <w:r>
+              <w:rPr>
+                <w:rFonts w:ascii="Calibri" w:hAnsi="Calibri" w:cs="Calibri" w:eastAsia="Calibri"/>
+                <w:sz w:val="20"/>
+              </w:rPr>
+              <w:t xml:space="preserve"> 0.739130 </w:t>
+            </w:r>
+          </w:p>
+        </w:tc>
+      </w:tr>
+      <w:tr>
+        <w:trPr>
+          <w:trHeight w:val="314"/>
+          <w:jc w:val="center"/>
+        </w:trPr>
+        <w:tc>
+          <w:tcPr>
+            <w:tcW w:type="dxa" w:w="1530"/>
+            <w:tcBorders>
+              <w:top w:val="nil"/>
+              <w:left w:color="auto" w:space="0" w:sz="4" w:val="single"/>
+              <w:bottom w:color="auto" w:space="0" w:sz="4" w:val="single"/>
+              <w:right w:color="auto" w:space="0" w:sz="4" w:val="single"/>
+            </w:tcBorders>
+            <w:noWrap/>
+            <w:vAlign w:val="bottom"/>
+            <w:hideMark/>
+          </w:tcPr>
+          <w:p>
+            <w:pPr>
+              <w:spacing w:after="0" w:line="256" w:lineRule="auto"/>
+              <w:jc w:val="center"/>
+              <w:rPr>
+                <w:rFonts w:ascii="Calibri" w:cs="Times New Roman" w:eastAsia="Times New Roman" w:hAnsi="Calibri"/>
+                <w:color w:val="000000"/>
+                <w:sz w:val="20"/>
+                <w:szCs w:val="20"/>
+              </w:rPr>
+            </w:pPr>
+            <w:r>
+              <w:rPr>
+                <w:rFonts w:ascii="Calibri" w:hAnsi="Calibri" w:cs="Calibri" w:eastAsia="Calibri"/>
+                <w:sz w:val="20"/>
+              </w:rPr>
+              <w:t>root 8</w:t>
+            </w:r>
+          </w:p>
+        </w:tc>
+        <w:tc>
+          <w:tcPr>
+            <w:tcW w:type="dxa" w:w="1709"/>
+            <w:tcBorders>
+              <w:top w:color="auto" w:space="0" w:sz="4" w:val="single"/>
+              <w:left w:color="auto" w:space="0" w:sz="4" w:val="single"/>
+              <w:bottom w:color="auto" w:space="0" w:sz="4" w:val="single"/>
+              <w:right w:color="auto" w:space="0" w:sz="4" w:val="single"/>
+            </w:tcBorders>
+            <w:noWrap/>
+            <w:vAlign w:val="bottom"/>
+            <w:hideMark/>
+          </w:tcPr>
+          <w:p>
+            <w:pPr>
+              <w:spacing w:after="0" w:line="256" w:lineRule="auto"/>
+              <w:jc w:val="center"/>
+              <w:rPr>
+                <w:rFonts w:ascii="Calibri" w:cs="Times New Roman" w:eastAsia="Times New Roman" w:hAnsi="Calibri"/>
+                <w:color w:val="000000"/>
+                <w:sz w:val="20"/>
+                <w:szCs w:val="20"/>
+              </w:rPr>
+            </w:pPr>
+            <w:r>
+              <w:rPr>
+                <w:rFonts w:ascii="Calibri" w:hAnsi="Calibri" w:cs="Calibri" w:eastAsia="Calibri"/>
+                <w:sz w:val="20"/>
+              </w:rPr>
+              <w:t xml:space="preserve"> 29</w:t>
+            </w:r>
+          </w:p>
+        </w:tc>
+        <w:tc>
+          <w:tcPr>
+            <w:tcW w:type="dxa" w:w="2071"/>
+            <w:tcBorders>
+              <w:top w:val="nil"/>
+              <w:left w:val="nil"/>
+              <w:bottom w:color="auto" w:space="0" w:sz="4" w:val="single"/>
+              <w:right w:color="auto" w:space="0" w:sz="4" w:val="single"/>
+            </w:tcBorders>
+            <w:noWrap/>
+            <w:vAlign w:val="bottom"/>
+            <w:hideMark/>
+          </w:tcPr>
+          <w:p>
+            <w:pPr>
+              <w:spacing w:after="0" w:line="256" w:lineRule="auto"/>
+              <w:jc w:val="center"/>
+              <w:rPr>
+                <w:rFonts w:ascii="Calibri" w:cs="Times New Roman" w:eastAsia="Times New Roman" w:hAnsi="Calibri"/>
+                <w:color w:val="000000"/>
+                <w:sz w:val="20"/>
+                <w:szCs w:val="20"/>
+              </w:rPr>
+            </w:pPr>
+            <w:r>
+              <w:rPr>
+                <w:rFonts w:ascii="Calibri" w:hAnsi="Calibri" w:cs="Calibri" w:eastAsia="Calibri"/>
+                <w:sz w:val="20"/>
+              </w:rPr>
+              <w:t xml:space="preserve"> 0.379310</w:t>
+            </w:r>
+          </w:p>
+        </w:tc>
+        <w:tc>
+          <w:tcPr>
+            <w:tcW w:type="dxa" w:w="2345"/>
+            <w:tcBorders>
+              <w:top w:val="nil"/>
+              <w:left w:val="nil"/>
+              <w:bottom w:color="auto" w:space="0" w:sz="4" w:val="single"/>
+              <w:right w:color="auto" w:space="0" w:sz="4" w:val="single"/>
+            </w:tcBorders>
+            <w:noWrap/>
+            <w:vAlign w:val="bottom"/>
+            <w:hideMark/>
+          </w:tcPr>
+          <w:p>
+            <w:pPr>
+              <w:spacing w:after="0" w:line="256" w:lineRule="auto"/>
+              <w:jc w:val="center"/>
+              <w:rPr>
+                <w:rFonts w:ascii="Calibri" w:cs="Times New Roman" w:eastAsia="Times New Roman" w:hAnsi="Calibri"/>
+                <w:color w:val="000000"/>
+                <w:sz w:val="20"/>
+                <w:szCs w:val="20"/>
+              </w:rPr>
+            </w:pPr>
+            <w:r>
+              <w:rPr>
+                <w:rFonts w:ascii="Calibri" w:hAnsi="Calibri" w:cs="Calibri" w:eastAsia="Calibri"/>
+                <w:sz w:val="20"/>
+              </w:rPr>
+              <w:t xml:space="preserve"> 0.773913 </w:t>
+            </w:r>
+          </w:p>
+        </w:tc>
+      </w:tr>
+      <w:tr>
+        <w:trPr>
+          <w:trHeight w:val="314"/>
+          <w:jc w:val="center"/>
+        </w:trPr>
+        <w:tc>
+          <w:tcPr>
+            <w:tcW w:type="dxa" w:w="1530"/>
+            <w:tcBorders>
+              <w:top w:val="nil"/>
+              <w:left w:color="auto" w:space="0" w:sz="4" w:val="single"/>
+              <w:bottom w:color="auto" w:space="0" w:sz="4" w:val="single"/>
+              <w:right w:color="auto" w:space="0" w:sz="4" w:val="single"/>
+            </w:tcBorders>
+            <w:noWrap/>
+            <w:vAlign w:val="bottom"/>
+            <w:hideMark/>
+          </w:tcPr>
+          <w:p>
+            <w:pPr>
+              <w:spacing w:after="0" w:line="256" w:lineRule="auto"/>
+              <w:jc w:val="center"/>
+              <w:rPr>
+                <w:rFonts w:ascii="Calibri" w:cs="Times New Roman" w:eastAsia="Times New Roman" w:hAnsi="Calibri"/>
+                <w:color w:val="000000"/>
+                <w:sz w:val="20"/>
+                <w:szCs w:val="20"/>
+              </w:rPr>
+            </w:pPr>
+            <w:r>
+              <w:rPr>
+                <w:rFonts w:ascii="Calibri" w:hAnsi="Calibri" w:cs="Calibri" w:eastAsia="Calibri"/>
+                <w:sz w:val="20"/>
+              </w:rPr>
+              <w:t>root 9</w:t>
+            </w:r>
+          </w:p>
+        </w:tc>
+        <w:tc>
+          <w:tcPr>
+            <w:tcW w:type="dxa" w:w="1709"/>
+            <w:tcBorders>
+              <w:top w:color="auto" w:space="0" w:sz="4" w:val="single"/>
+              <w:left w:color="auto" w:space="0" w:sz="4" w:val="single"/>
+              <w:bottom w:color="auto" w:space="0" w:sz="4" w:val="single"/>
+              <w:right w:color="auto" w:space="0" w:sz="4" w:val="single"/>
+            </w:tcBorders>
+            <w:noWrap/>
+            <w:vAlign w:val="bottom"/>
+            <w:hideMark/>
+          </w:tcPr>
+          <w:p>
+            <w:pPr>
+              <w:spacing w:after="0" w:line="256" w:lineRule="auto"/>
+              <w:jc w:val="center"/>
+              <w:rPr>
+                <w:rFonts w:ascii="Calibri" w:cs="Times New Roman" w:eastAsia="Times New Roman" w:hAnsi="Calibri"/>
+                <w:color w:val="000000"/>
+                <w:sz w:val="20"/>
+                <w:szCs w:val="20"/>
+              </w:rPr>
+            </w:pPr>
+            <w:r>
+              <w:rPr>
+                <w:rFonts w:ascii="Calibri" w:hAnsi="Calibri" w:cs="Calibri" w:eastAsia="Calibri"/>
+                <w:sz w:val="20"/>
+              </w:rPr>
+              <w:t xml:space="preserve"> 76</w:t>
+            </w:r>
+          </w:p>
+        </w:tc>
+        <w:tc>
+          <w:tcPr>
+            <w:tcW w:type="dxa" w:w="2071"/>
+            <w:tcBorders>
+              <w:top w:val="nil"/>
+              <w:left w:val="nil"/>
+              <w:bottom w:color="auto" w:space="0" w:sz="4" w:val="single"/>
+              <w:right w:color="auto" w:space="0" w:sz="4" w:val="single"/>
+            </w:tcBorders>
+            <w:noWrap/>
+            <w:vAlign w:val="bottom"/>
+            <w:hideMark/>
+          </w:tcPr>
+          <w:p>
+            <w:pPr>
+              <w:spacing w:after="0" w:line="256" w:lineRule="auto"/>
+              <w:jc w:val="center"/>
+              <w:rPr>
+                <w:rFonts w:ascii="Calibri" w:cs="Times New Roman" w:eastAsia="Times New Roman" w:hAnsi="Calibri"/>
+                <w:color w:val="000000"/>
+                <w:sz w:val="20"/>
+                <w:szCs w:val="20"/>
+              </w:rPr>
+            </w:pPr>
+            <w:r>
+              <w:rPr>
+                <w:rFonts w:ascii="Calibri" w:hAnsi="Calibri" w:cs="Calibri" w:eastAsia="Calibri"/>
+                <w:sz w:val="20"/>
+              </w:rPr>
+              <w:t xml:space="preserve"> 0.197368</w:t>
+            </w:r>
+          </w:p>
+        </w:tc>
+        <w:tc>
+          <w:tcPr>
+            <w:tcW w:type="dxa" w:w="2345"/>
+            <w:tcBorders>
+              <w:top w:val="nil"/>
+              <w:left w:val="nil"/>
+              <w:bottom w:color="auto" w:space="0" w:sz="4" w:val="single"/>
+              <w:right w:color="auto" w:space="0" w:sz="4" w:val="single"/>
+            </w:tcBorders>
+            <w:noWrap/>
+            <w:vAlign w:val="bottom"/>
+            <w:hideMark/>
+          </w:tcPr>
+          <w:p>
+            <w:pPr>
+              <w:spacing w:after="0" w:line="256" w:lineRule="auto"/>
+              <w:jc w:val="center"/>
+              <w:rPr>
+                <w:rFonts w:ascii="Calibri" w:cs="Times New Roman" w:eastAsia="Times New Roman" w:hAnsi="Calibri"/>
+                <w:color w:val="000000"/>
+                <w:sz w:val="20"/>
+                <w:szCs w:val="20"/>
+              </w:rPr>
+            </w:pPr>
+            <w:r>
+              <w:rPr>
+                <w:rFonts w:ascii="Calibri" w:hAnsi="Calibri" w:cs="Calibri" w:eastAsia="Calibri"/>
+                <w:sz w:val="20"/>
+              </w:rPr>
+              <w:t xml:space="preserve"> 0.800000 </w:t>
             </w:r>
           </w:p>
         </w:tc>
@@ -7384,7 +7731,7 @@
       </w:r>
       <w:bookmarkEnd w:id="20"/>
       <w:r>
-        <w:t>4</w:t>
+        <w:t>3</w:t>
       </w:r>
       <w:r>
         <w:t>:  Architectural Roots</w:t>
@@ -7804,7 +8151,7 @@
                 <w:rFonts w:ascii="Calibri" w:hAnsi="Calibri" w:cs="Calibri" w:eastAsia="Calibri"/>
                 <w:sz w:val="20"/>
               </w:rPr>
-              <w:t>34</w:t>
+              <w:t>458</w:t>
             </w:r>
           </w:p>
         </w:tc>
@@ -7832,14 +8179,12 @@
                 <w:szCs w:val="20"/>
               </w:rPr>
             </w:pPr>
-            <w:proofErr w:type="spellStart"/>
-            <w:proofErr w:type="spellEnd"/>
             <w:r>
               <w:rPr>
                 <w:rFonts w:ascii="Calibri" w:hAnsi="Calibri" w:cs="Calibri" w:eastAsia="Calibri"/>
                 <w:sz w:val="20"/>
               </w:rPr>
-              <w:t>34</w:t>
+              <w:t>245</w:t>
             </w:r>
           </w:p>
         </w:tc>
@@ -7867,14 +8212,12 @@
                 <w:szCs w:val="20"/>
               </w:rPr>
             </w:pPr>
-            <w:proofErr w:type="spellStart"/>
-            <w:proofErr w:type="spellEnd"/>
             <w:r>
               <w:rPr>
                 <w:rFonts w:ascii="Calibri" w:hAnsi="Calibri" w:cs="Calibri" w:eastAsia="Calibri"/>
                 <w:sz w:val="20"/>
               </w:rPr>
-              <w:t>1,330</w:t>
+              <w:t>4,981</w:t>
             </w:r>
           </w:p>
         </w:tc>
@@ -7900,14 +8243,12 @@
                 <w:szCs w:val="20"/>
               </w:rPr>
             </w:pPr>
-            <w:proofErr w:type="spellStart"/>
-            <w:proofErr w:type="spellEnd"/>
             <w:r>
               <w:rPr>
                 <w:rFonts w:ascii="Calibri" w:hAnsi="Calibri" w:cs="Calibri" w:eastAsia="Calibri"/>
                 <w:sz w:val="20"/>
               </w:rPr>
-              <w:t>18</w:t>
+              <w:t>1,883</w:t>
             </w:r>
           </w:p>
         </w:tc>
@@ -7933,14 +8274,12 @@
                 <w:szCs w:val="20"/>
               </w:rPr>
             </w:pPr>
-            <w:proofErr w:type="spellStart"/>
-            <w:proofErr w:type="spellEnd"/>
             <w:r>
               <w:rPr>
                 <w:rFonts w:ascii="Calibri" w:hAnsi="Calibri" w:cs="Calibri" w:eastAsia="Calibri"/>
                 <w:sz w:val="20"/>
               </w:rPr>
-              <w:t>2,341</w:t>
+              <w:t>66,729</w:t>
             </w:r>
           </w:p>
         </w:tc>
@@ -8012,7 +8351,7 @@
                 <w:rFonts w:ascii="Calibri" w:hAnsi="Calibri" w:cs="Calibri" w:eastAsia="Calibri"/>
                 <w:sz w:val="20"/>
               </w:rPr>
-              <w:t>34.3%</w:t>
+              <w:t>37.7%</w:t>
             </w:r>
           </w:p>
         </w:tc>
@@ -8040,14 +8379,12 @@
                 <w:szCs w:val="20"/>
               </w:rPr>
             </w:pPr>
-            <w:proofErr w:type="spellStart"/>
-            <w:proofErr w:type="spellEnd"/>
             <w:r>
               <w:rPr>
                 <w:rFonts w:ascii="Calibri" w:hAnsi="Calibri" w:cs="Calibri" w:eastAsia="Calibri"/>
                 <w:sz w:val="20"/>
               </w:rPr>
-              <w:t>41.9%</w:t>
+              <w:t>40.8%</w:t>
             </w:r>
           </w:p>
         </w:tc>
@@ -8075,14 +8412,12 @@
                 <w:szCs w:val="20"/>
               </w:rPr>
             </w:pPr>
-            <w:proofErr w:type="spellStart"/>
-            <w:proofErr w:type="spellEnd"/>
             <w:r>
               <w:rPr>
                 <w:rFonts w:ascii="Calibri" w:hAnsi="Calibri" w:cs="Calibri" w:eastAsia="Calibri"/>
                 <w:sz w:val="20"/>
               </w:rPr>
-              <w:t>47.0%</w:t>
+              <w:t>36.8%</w:t>
             </w:r>
           </w:p>
         </w:tc>
@@ -8108,14 +8443,12 @@
                 <w:szCs w:val="20"/>
               </w:rPr>
             </w:pPr>
-            <w:proofErr w:type="spellStart"/>
-            <w:proofErr w:type="spellEnd"/>
             <w:r>
               <w:rPr>
                 <w:rFonts w:ascii="Calibri" w:hAnsi="Calibri" w:cs="Calibri" w:eastAsia="Calibri"/>
                 <w:sz w:val="20"/>
               </w:rPr>
-              <w:t>11.9%</w:t>
+              <w:t>19.3%</w:t>
             </w:r>
           </w:p>
         </w:tc>
@@ -8141,14 +8474,12 @@
                 <w:szCs w:val="20"/>
               </w:rPr>
             </w:pPr>
-            <w:proofErr w:type="spellStart"/>
-            <w:proofErr w:type="spellEnd"/>
             <w:r>
               <w:rPr>
                 <w:rFonts w:ascii="Calibri" w:hAnsi="Calibri" w:cs="Calibri" w:eastAsia="Calibri"/>
                 <w:sz w:val="20"/>
               </w:rPr>
-              <w:t>30.8%</w:t>
+              <w:t>16.4%</w:t>
             </w:r>
           </w:p>
         </w:tc>
@@ -8160,7 +8491,13 @@
         <w:jc w:val="center"/>
       </w:pPr>
       <w:r>
-        <w:t xml:space="preserve">Table 5: Architectural Debt </w:t>
+        <w:t xml:space="preserve">Table </w:t>
+      </w:r>
+      <w:r>
+        <w:t>4</w:t>
+      </w:r>
+      <w:r>
+        <w:t xml:space="preserve">: Architectural Debt </w:t>
       </w:r>
       <w:r>
         <w:t>ROI</w:t>
@@ -8494,7 +8831,7 @@
                 <w:rFonts w:ascii="Calibri" w:hAnsi="Calibri" w:cs="Calibri" w:eastAsia="Calibri"/>
                 <w:sz w:val="20"/>
               </w:rPr>
-              <w:t>99</w:t>
+              <w:t>1,215</w:t>
             </w:r>
           </w:p>
         </w:tc>
@@ -8522,14 +8859,12 @@
                 <w:szCs w:val="20"/>
               </w:rPr>
             </w:pPr>
-            <w:proofErr w:type="spellStart"/>
-            <w:proofErr w:type="spellEnd"/>
             <w:r>
               <w:rPr>
                 <w:rFonts w:ascii="Calibri" w:hAnsi="Calibri" w:cs="Calibri" w:eastAsia="Calibri"/>
                 <w:sz w:val="20"/>
               </w:rPr>
-              <w:t>80</w:t>
+              <w:t>600</w:t>
             </w:r>
           </w:p>
         </w:tc>
@@ -8557,14 +8892,12 @@
                 <w:szCs w:val="20"/>
               </w:rPr>
             </w:pPr>
-            <w:proofErr w:type="spellStart"/>
-            <w:proofErr w:type="spellEnd"/>
             <w:r>
               <w:rPr>
                 <w:rFonts w:ascii="Calibri" w:hAnsi="Calibri" w:cs="Calibri" w:eastAsia="Calibri"/>
                 <w:sz w:val="20"/>
               </w:rPr>
-              <w:t>2,830</w:t>
+              <w:t>13,541</w:t>
             </w:r>
           </w:p>
         </w:tc>
@@ -8590,14 +8923,12 @@
                 <w:szCs w:val="20"/>
               </w:rPr>
             </w:pPr>
-            <w:proofErr w:type="spellStart"/>
-            <w:proofErr w:type="spellEnd"/>
             <w:r>
               <w:rPr>
                 <w:rFonts w:ascii="Calibri" w:hAnsi="Calibri" w:cs="Calibri" w:eastAsia="Calibri"/>
                 <w:sz w:val="20"/>
               </w:rPr>
-              <w:t>147</w:t>
+              <w:t>9,765</w:t>
             </w:r>
           </w:p>
         </w:tc>
@@ -8623,14 +8954,12 @@
                 <w:szCs w:val="20"/>
               </w:rPr>
             </w:pPr>
-            <w:proofErr w:type="spellStart"/>
-            <w:proofErr w:type="spellEnd"/>
             <w:r>
               <w:rPr>
                 <w:rFonts w:ascii="Calibri" w:hAnsi="Calibri" w:cs="Calibri" w:eastAsia="Calibri"/>
                 <w:sz w:val="20"/>
               </w:rPr>
-              <w:t>7,600</w:t>
+              <w:t>406,702</w:t>
             </w:r>
           </w:p>
         </w:tc>
@@ -8702,7 +9031,7 @@
                 <w:rFonts w:ascii="Calibri" w:hAnsi="Calibri" w:cs="Calibri" w:eastAsia="Calibri"/>
                 <w:sz w:val="20"/>
               </w:rPr>
-              <w:t>0.81</w:t>
+              <w:t>0.49</w:t>
             </w:r>
           </w:p>
         </w:tc>
@@ -8730,8 +9059,6 @@
                 <w:szCs w:val="20"/>
               </w:rPr>
             </w:pPr>
-            <w:proofErr w:type="spellStart"/>
-            <w:proofErr w:type="spellEnd"/>
             <w:r>
               <w:rPr>
                 <w:rFonts w:ascii="Calibri" w:hAnsi="Calibri" w:cs="Calibri" w:eastAsia="Calibri"/>
@@ -8765,8 +9092,6 @@
                 <w:szCs w:val="20"/>
               </w:rPr>
             </w:pPr>
-            <w:proofErr w:type="spellStart"/>
-            <w:proofErr w:type="spellEnd"/>
             <w:r>
               <w:rPr>
                 <w:rFonts w:ascii="Calibri" w:hAnsi="Calibri" w:cs="Calibri" w:eastAsia="Calibri"/>
@@ -8798,8 +9123,6 @@
                 <w:szCs w:val="20"/>
               </w:rPr>
             </w:pPr>
-            <w:proofErr w:type="spellStart"/>
-            <w:proofErr w:type="spellEnd"/>
             <w:r>
               <w:rPr>
                 <w:rFonts w:ascii="Calibri" w:hAnsi="Calibri" w:cs="Calibri" w:eastAsia="Calibri"/>
@@ -8831,8 +9154,6 @@
                 <w:szCs w:val="20"/>
               </w:rPr>
             </w:pPr>
-            <w:proofErr w:type="spellStart"/>
-            <w:proofErr w:type="spellEnd"/>
             <w:r>
               <w:rPr>
                 <w:rFonts w:ascii="Calibri" w:hAnsi="Calibri" w:cs="Calibri" w:eastAsia="Calibri"/>
@@ -8910,7 +9231,7 @@
                 <w:rFonts w:ascii="Calibri" w:hAnsi="Calibri" w:cs="Calibri" w:eastAsia="Calibri"/>
                 <w:sz w:val="20"/>
               </w:rPr>
-              <w:t>28.59</w:t>
+              <w:t>11.14</w:t>
             </w:r>
           </w:p>
         </w:tc>
@@ -8938,8 +9259,6 @@
                 <w:szCs w:val="20"/>
               </w:rPr>
             </w:pPr>
-            <w:proofErr w:type="spellStart"/>
-            <w:proofErr w:type="spellEnd"/>
             <w:r>
               <w:rPr>
                 <w:rFonts w:ascii="Calibri" w:hAnsi="Calibri" w:cs="Calibri" w:eastAsia="Calibri"/>
@@ -8973,8 +9292,6 @@
                 <w:szCs w:val="20"/>
               </w:rPr>
             </w:pPr>
-            <w:proofErr w:type="spellStart"/>
-            <w:proofErr w:type="spellEnd"/>
             <w:r>
               <w:rPr>
                 <w:rFonts w:ascii="Calibri" w:hAnsi="Calibri" w:cs="Calibri" w:eastAsia="Calibri"/>
@@ -9006,8 +9323,6 @@
                 <w:szCs w:val="20"/>
               </w:rPr>
             </w:pPr>
-            <w:proofErr w:type="spellStart"/>
-            <w:proofErr w:type="spellEnd"/>
             <w:r>
               <w:rPr>
                 <w:rFonts w:ascii="Calibri" w:hAnsi="Calibri" w:cs="Calibri" w:eastAsia="Calibri"/>
@@ -9039,8 +9354,6 @@
                 <w:szCs w:val="20"/>
               </w:rPr>
             </w:pPr>
-            <w:proofErr w:type="spellStart"/>
-            <w:proofErr w:type="spellEnd"/>
             <w:r>
               <w:rPr>
                 <w:rFonts w:ascii="Calibri" w:hAnsi="Calibri" w:cs="Calibri" w:eastAsia="Calibri"/>
@@ -9118,7 +9431,7 @@
                 <w:rFonts w:ascii="Calibri" w:hAnsi="Calibri" w:cs="Calibri" w:eastAsia="Calibri"/>
                 <w:sz w:val="20"/>
               </w:rPr>
-              <w:t>1.48</w:t>
+              <w:t>8.04</w:t>
             </w:r>
           </w:p>
         </w:tc>
@@ -9146,8 +9459,6 @@
                 <w:szCs w:val="20"/>
               </w:rPr>
             </w:pPr>
-            <w:proofErr w:type="spellStart"/>
-            <w:proofErr w:type="spellEnd"/>
             <w:r>
               <w:rPr>
                 <w:rFonts w:ascii="Calibri" w:hAnsi="Calibri" w:cs="Calibri" w:eastAsia="Calibri"/>
@@ -9181,8 +9492,6 @@
                 <w:szCs w:val="20"/>
               </w:rPr>
             </w:pPr>
-            <w:proofErr w:type="spellStart"/>
-            <w:proofErr w:type="spellEnd"/>
             <w:r>
               <w:rPr>
                 <w:rFonts w:ascii="Calibri" w:hAnsi="Calibri" w:cs="Calibri" w:eastAsia="Calibri"/>
@@ -9214,8 +9523,6 @@
                 <w:szCs w:val="20"/>
               </w:rPr>
             </w:pPr>
-            <w:proofErr w:type="spellStart"/>
-            <w:proofErr w:type="spellEnd"/>
             <w:r>
               <w:rPr>
                 <w:rFonts w:ascii="Calibri" w:hAnsi="Calibri" w:cs="Calibri" w:eastAsia="Calibri"/>
@@ -9247,8 +9554,6 @@
                 <w:szCs w:val="20"/>
               </w:rPr>
             </w:pPr>
-            <w:proofErr w:type="spellStart"/>
-            <w:proofErr w:type="spellEnd"/>
             <w:r>
               <w:rPr>
                 <w:rFonts w:ascii="Calibri" w:hAnsi="Calibri" w:cs="Calibri" w:eastAsia="Calibri"/>
@@ -9326,7 +9631,7 @@
                 <w:rFonts w:ascii="Calibri" w:hAnsi="Calibri" w:cs="Calibri" w:eastAsia="Calibri"/>
                 <w:sz w:val="20"/>
               </w:rPr>
-              <w:t>76.77</w:t>
+              <w:t>334.73</w:t>
             </w:r>
           </w:p>
         </w:tc>
@@ -9354,8 +9659,6 @@
                 <w:szCs w:val="20"/>
               </w:rPr>
             </w:pPr>
-            <w:proofErr w:type="spellStart"/>
-            <w:proofErr w:type="spellEnd"/>
             <w:r>
               <w:rPr>
                 <w:rFonts w:ascii="Calibri" w:hAnsi="Calibri" w:cs="Calibri" w:eastAsia="Calibri"/>
@@ -9389,8 +9692,6 @@
                 <w:szCs w:val="20"/>
               </w:rPr>
             </w:pPr>
-            <w:proofErr w:type="spellStart"/>
-            <w:proofErr w:type="spellEnd"/>
             <w:r>
               <w:rPr>
                 <w:rFonts w:ascii="Calibri" w:hAnsi="Calibri" w:cs="Calibri" w:eastAsia="Calibri"/>
@@ -9422,8 +9723,6 @@
                 <w:szCs w:val="20"/>
               </w:rPr>
             </w:pPr>
-            <w:proofErr w:type="spellStart"/>
-            <w:proofErr w:type="spellEnd"/>
             <w:r>
               <w:rPr>
                 <w:rFonts w:ascii="Calibri" w:hAnsi="Calibri" w:cs="Calibri" w:eastAsia="Calibri"/>
@@ -9455,8 +9754,6 @@
                 <w:szCs w:val="20"/>
               </w:rPr>
             </w:pPr>
-            <w:proofErr w:type="spellStart"/>
-            <w:proofErr w:type="spellEnd"/>
             <w:r>
               <w:rPr>
                 <w:rFonts w:ascii="Calibri" w:hAnsi="Calibri" w:cs="Calibri" w:eastAsia="Calibri"/>
@@ -9479,7 +9776,7 @@
       </w:r>
       <w:bookmarkEnd w:id="23"/>
       <w:r>
-        <w:t>6</w:t>
+        <w:t>5</w:t>
       </w:r>
       <w:r>
         <w:t>: Architectural Debt Quantification</w:t>
@@ -9505,23 +9802,7 @@
     <w:p/>
     <w:p>
       <w:r>
-        <w:t xml:space="preserve">We detected </w:t>
-      </w:r>
-      <w:proofErr w:type="gramStart"/>
-      <w:r>
-        <w:t>a number of</w:t>
-      </w:r>
-      <w:proofErr w:type="gramEnd"/>
-      <w:r>
-        <w:t xml:space="preserve"> architectural anti-pattern instances that have incurred significant maintenance costs. We have also detected </w:t>
-      </w:r>
-      <w:proofErr w:type="gramStart"/>
-      <w:r>
-        <w:t>a number of</w:t>
-      </w:r>
-      <w:proofErr w:type="gramEnd"/>
-      <w:r>
-        <w:t xml:space="preserve"> Architectural Roots. These anti-patterns and Roots are typically the foundation of much of a software project’s technical debt.</w:t>
+        <w:t>We detected a number of architectural anti-pattern instances that have incurred significant maintenance costs. We have also detected a number of Architectural Roots. These anti-patterns and Roots are typically the foundation of much of a software project’s technical debt.</w:t>
       </w:r>
     </w:p>
     <w:p/>
@@ -9545,31 +9826,7 @@
     </w:p>
     <w:p>
       <w:r>
-        <w:t xml:space="preserve">[1] Ran Mo, </w:t>
-      </w:r>
-      <w:proofErr w:type="spellStart"/>
-      <w:r>
-        <w:t>Yuanfang</w:t>
-      </w:r>
-      <w:proofErr w:type="spellEnd"/>
-      <w:r>
-        <w:t xml:space="preserve"> Cai, Rick </w:t>
-      </w:r>
-      <w:proofErr w:type="spellStart"/>
-      <w:r>
-        <w:t>Kazman</w:t>
-      </w:r>
-      <w:proofErr w:type="spellEnd"/>
-      <w:r>
-        <w:t xml:space="preserve">, Lu Xiao, </w:t>
-      </w:r>
-      <w:proofErr w:type="spellStart"/>
-      <w:r>
-        <w:t>Qiong</w:t>
-      </w:r>
-      <w:proofErr w:type="spellEnd"/>
-      <w:r>
-        <w:t xml:space="preserve"> Feng</w:t>
+        <w:t>[1] Ran Mo, Yuanfang Cai, Rick Kazman, Lu Xiao, Qiong Feng</w:t>
       </w:r>
       <w:r>
         <w:t>,</w:t>
@@ -9601,23 +9858,7 @@
     </w:p>
     <w:p>
       <w:r>
-        <w:t xml:space="preserve">[2] Ran Mo, </w:t>
-      </w:r>
-      <w:proofErr w:type="spellStart"/>
-      <w:r>
-        <w:t>Yuanfang</w:t>
-      </w:r>
-      <w:proofErr w:type="spellEnd"/>
-      <w:r>
-        <w:t xml:space="preserve"> Cai, Rick </w:t>
-      </w:r>
-      <w:proofErr w:type="spellStart"/>
-      <w:r>
-        <w:t>Kazman</w:t>
-      </w:r>
-      <w:proofErr w:type="spellEnd"/>
-      <w:r>
-        <w:t>, Lu Xiao</w:t>
+        <w:t>[2] Ran Mo, Yuanfang Cai, Rick Kazman, Lu Xiao</w:t>
       </w:r>
       <w:r>
         <w:t>,</w:t>
@@ -9658,21 +9899,8 @@
     </w:p>
     <w:p>
       <w:r>
-        <w:t xml:space="preserve">[3] Lu Xiao, </w:t>
-      </w:r>
-      <w:proofErr w:type="spellStart"/>
-      <w:r>
-        <w:t>Yuanfang</w:t>
-      </w:r>
-      <w:proofErr w:type="spellEnd"/>
-      <w:r>
-        <w:t xml:space="preserve"> Cai, Rick </w:t>
-      </w:r>
-      <w:proofErr w:type="spellStart"/>
-      <w:r>
-        <w:t>Kazman</w:t>
-      </w:r>
-      <w:proofErr w:type="spellEnd"/>
+        <w:t>[3] Lu Xiao, Yuanfang Cai, Rick Kazman</w:t>
+      </w:r>
       <w:r>
         <w:t>,</w:t>
       </w:r>
@@ -9703,53 +9931,8 @@
     </w:p>
     <w:p>
       <w:r>
-        <w:t xml:space="preserve">[4] Rick </w:t>
-      </w:r>
-      <w:proofErr w:type="spellStart"/>
-      <w:r>
-        <w:t>Kazman</w:t>
-      </w:r>
-      <w:proofErr w:type="spellEnd"/>
-      <w:r>
-        <w:t xml:space="preserve">, </w:t>
-      </w:r>
-      <w:proofErr w:type="spellStart"/>
-      <w:r>
-        <w:t>Yuanfang</w:t>
-      </w:r>
-      <w:proofErr w:type="spellEnd"/>
-      <w:r>
-        <w:t xml:space="preserve"> Cai, Ran Mo, </w:t>
-      </w:r>
-      <w:proofErr w:type="spellStart"/>
-      <w:r>
-        <w:t>Qiong</w:t>
-      </w:r>
-      <w:proofErr w:type="spellEnd"/>
-      <w:r>
-        <w:t xml:space="preserve"> Feng, Lu Xiao, Serge </w:t>
-      </w:r>
-      <w:proofErr w:type="spellStart"/>
-      <w:r>
-        <w:t>Haziyev</w:t>
-      </w:r>
-      <w:proofErr w:type="spellEnd"/>
-      <w:r>
-        <w:t xml:space="preserve">, Volodymyr </w:t>
-      </w:r>
-      <w:proofErr w:type="spellStart"/>
-      <w:r>
-        <w:t>Fedak</w:t>
-      </w:r>
-      <w:proofErr w:type="spellEnd"/>
-      <w:r>
-        <w:t xml:space="preserve">, Andriy </w:t>
-      </w:r>
-      <w:proofErr w:type="spellStart"/>
-      <w:r>
-        <w:t>Shapochka</w:t>
-      </w:r>
-      <w:proofErr w:type="spellEnd"/>
+        <w:t>[4] Rick Kazman, Yuanfang Cai, Ran Mo, Qiong Feng, Lu Xiao, Serge Haziyev, Volodymyr Fedak, Andriy Shapochka</w:t>
+      </w:r>
       <w:r>
         <w:t>,</w:t>
       </w:r>
@@ -9794,35 +9977,7 @@
         <w:rPr>
           <w:szCs w:val="21"/>
         </w:rPr>
-        <w:t xml:space="preserve">Ran Mo, </w:t>
-      </w:r>
-      <w:proofErr w:type="spellStart"/>
-      <w:r>
-        <w:rPr>
-          <w:szCs w:val="21"/>
-        </w:rPr>
-        <w:t>Yuanfang</w:t>
-      </w:r>
-      <w:proofErr w:type="spellEnd"/>
-      <w:r>
-        <w:rPr>
-          <w:szCs w:val="21"/>
-        </w:rPr>
-        <w:t xml:space="preserve"> Cai, Rick </w:t>
-      </w:r>
-      <w:proofErr w:type="spellStart"/>
-      <w:r>
-        <w:rPr>
-          <w:szCs w:val="21"/>
-        </w:rPr>
-        <w:t>Kazman</w:t>
-      </w:r>
-      <w:proofErr w:type="spellEnd"/>
-      <w:r>
-        <w:rPr>
-          <w:szCs w:val="21"/>
-        </w:rPr>
-        <w:t xml:space="preserve">, Lu Xiao, “Hotspot Patterns: The Formal Definition and Automatic Detection of Architecture Smells”, </w:t>
+        <w:t xml:space="preserve">Ran Mo, Yuanfang Cai, Rick Kazman, Lu Xiao, “Hotspot Patterns: The Formal Definition and Automatic Detection of Architecture Smells”, </w:t>
       </w:r>
       <w:r>
         <w:rPr>
@@ -9947,17 +10102,17 @@
   <w:abstractNum w15:restartNumberingAfterBreak="0" w:abstractNumId="0">
     <w:nsid w:val="008E72BF"/>
     <w:multiLevelType w:val="hybridMultilevel"/>
-    <w:tmpl w:val="C6C65846"/>
+    <w:tmpl w:val="D0E0DD80"/>
     <w:lvl w:ilvl="0" w:tplc="04090001">
       <w:start w:val="1"/>
       <w:numFmt w:val="bullet"/>
-      <w:lvlText w:val=""/>
+      <w:lvlText w:val=""/>
       <w:lvlJc w:val="left"/>
       <w:pPr>
         <w:ind w:hanging="420" w:left="1140"/>
       </w:pPr>
       <w:rPr>
-        <w:rFonts w:ascii="Wingdings" w:hAnsi="Wingdings" w:hint="default"/>
+        <w:rFonts w:ascii="Symbol" w:hAnsi="Symbol" w:hint="default"/>
       </w:rPr>
     </w:lvl>
     <w:lvl w:ilvl="1" w:tentative="1" w:tplc="04090003">
@@ -10381,6 +10536,119 @@
     </w:lvl>
   </w:abstractNum>
   <w:abstractNum w15:restartNumberingAfterBreak="0" w:abstractNumId="4">
+    <w:nsid w:val="26B06C48"/>
+    <w:multiLevelType w:val="hybridMultilevel"/>
+    <w:tmpl w:val="B34E659A"/>
+    <w:lvl w:ilvl="0" w:tplc="67AEE4CA">
+      <w:start w:val="2"/>
+      <w:numFmt w:val="bullet"/>
+      <w:lvlText w:val="-"/>
+      <w:lvlJc w:val="left"/>
+      <w:pPr>
+        <w:ind w:hanging="360" w:left="1080"/>
+      </w:pPr>
+      <w:rPr>
+        <w:rFonts w:ascii="Palatino Linotype" w:cstheme="minorBidi" w:eastAsiaTheme="minorEastAsia" w:hAnsi="Palatino Linotype" w:hint="default"/>
+      </w:rPr>
+    </w:lvl>
+    <w:lvl w:ilvl="1" w:tentative="1" w:tplc="04090003">
+      <w:start w:val="1"/>
+      <w:numFmt w:val="bullet"/>
+      <w:lvlText w:val="o"/>
+      <w:lvlJc w:val="left"/>
+      <w:pPr>
+        <w:ind w:hanging="360" w:left="1800"/>
+      </w:pPr>
+      <w:rPr>
+        <w:rFonts w:ascii="Courier New" w:cs="Courier New" w:hAnsi="Courier New" w:hint="default"/>
+      </w:rPr>
+    </w:lvl>
+    <w:lvl w:ilvl="2" w:tentative="1" w:tplc="04090005">
+      <w:start w:val="1"/>
+      <w:numFmt w:val="bullet"/>
+      <w:lvlText w:val=""/>
+      <w:lvlJc w:val="left"/>
+      <w:pPr>
+        <w:ind w:hanging="360" w:left="2520"/>
+      </w:pPr>
+      <w:rPr>
+        <w:rFonts w:ascii="Wingdings" w:hAnsi="Wingdings" w:hint="default"/>
+      </w:rPr>
+    </w:lvl>
+    <w:lvl w:ilvl="3" w:tentative="1" w:tplc="04090001">
+      <w:start w:val="1"/>
+      <w:numFmt w:val="bullet"/>
+      <w:lvlText w:val=""/>
+      <w:lvlJc w:val="left"/>
+      <w:pPr>
+        <w:ind w:hanging="360" w:left="3240"/>
+      </w:pPr>
+      <w:rPr>
+        <w:rFonts w:ascii="Symbol" w:hAnsi="Symbol" w:hint="default"/>
+      </w:rPr>
+    </w:lvl>
+    <w:lvl w:ilvl="4" w:tentative="1" w:tplc="04090003">
+      <w:start w:val="1"/>
+      <w:numFmt w:val="bullet"/>
+      <w:lvlText w:val="o"/>
+      <w:lvlJc w:val="left"/>
+      <w:pPr>
+        <w:ind w:hanging="360" w:left="3960"/>
+      </w:pPr>
+      <w:rPr>
+        <w:rFonts w:ascii="Courier New" w:cs="Courier New" w:hAnsi="Courier New" w:hint="default"/>
+      </w:rPr>
+    </w:lvl>
+    <w:lvl w:ilvl="5" w:tentative="1" w:tplc="04090005">
+      <w:start w:val="1"/>
+      <w:numFmt w:val="bullet"/>
+      <w:lvlText w:val=""/>
+      <w:lvlJc w:val="left"/>
+      <w:pPr>
+        <w:ind w:hanging="360" w:left="4680"/>
+      </w:pPr>
+      <w:rPr>
+        <w:rFonts w:ascii="Wingdings" w:hAnsi="Wingdings" w:hint="default"/>
+      </w:rPr>
+    </w:lvl>
+    <w:lvl w:ilvl="6" w:tentative="1" w:tplc="04090001">
+      <w:start w:val="1"/>
+      <w:numFmt w:val="bullet"/>
+      <w:lvlText w:val=""/>
+      <w:lvlJc w:val="left"/>
+      <w:pPr>
+        <w:ind w:hanging="360" w:left="5400"/>
+      </w:pPr>
+      <w:rPr>
+        <w:rFonts w:ascii="Symbol" w:hAnsi="Symbol" w:hint="default"/>
+      </w:rPr>
+    </w:lvl>
+    <w:lvl w:ilvl="7" w:tentative="1" w:tplc="04090003">
+      <w:start w:val="1"/>
+      <w:numFmt w:val="bullet"/>
+      <w:lvlText w:val="o"/>
+      <w:lvlJc w:val="left"/>
+      <w:pPr>
+        <w:ind w:hanging="360" w:left="6120"/>
+      </w:pPr>
+      <w:rPr>
+        <w:rFonts w:ascii="Courier New" w:cs="Courier New" w:hAnsi="Courier New" w:hint="default"/>
+      </w:rPr>
+    </w:lvl>
+    <w:lvl w:ilvl="8" w:tentative="1" w:tplc="04090005">
+      <w:start w:val="1"/>
+      <w:numFmt w:val="bullet"/>
+      <w:lvlText w:val=""/>
+      <w:lvlJc w:val="left"/>
+      <w:pPr>
+        <w:ind w:hanging="360" w:left="6840"/>
+      </w:pPr>
+      <w:rPr>
+        <w:rFonts w:ascii="Wingdings" w:hAnsi="Wingdings" w:hint="default"/>
+      </w:rPr>
+    </w:lvl>
+  </w:abstractNum>
+  <w:abstractNum w15:restartNumberingAfterBreak="0" w:abstractNumId="5">
     <w:nsid w:val="2F685F5A"/>
     <w:multiLevelType w:val="multilevel"/>
     <w:tmpl w:val="C9BE184A"/>
@@ -10493,7 +10761,7 @@
       </w:rPr>
     </w:lvl>
   </w:abstractNum>
-  <w:abstractNum w15:restartNumberingAfterBreak="0" w:abstractNumId="5">
+  <w:abstractNum w15:restartNumberingAfterBreak="0" w:abstractNumId="6">
     <w:nsid w:val="3E8837EA"/>
     <w:multiLevelType w:val="hybridMultilevel"/>
     <w:tmpl w:val="7AF46DC4"/>
@@ -10606,7 +10874,7 @@
       </w:rPr>
     </w:lvl>
   </w:abstractNum>
-  <w:abstractNum w15:restartNumberingAfterBreak="0" w:abstractNumId="6">
+  <w:abstractNum w15:restartNumberingAfterBreak="0" w:abstractNumId="7">
     <w:nsid w:val="42C373D3"/>
     <w:multiLevelType w:val="hybridMultilevel"/>
     <w:tmpl w:val="6A5CA6D4"/>
@@ -10719,7 +10987,7 @@
       </w:pPr>
     </w:lvl>
   </w:abstractNum>
-  <w:abstractNum w15:restartNumberingAfterBreak="0" w:abstractNumId="7">
+  <w:abstractNum w15:restartNumberingAfterBreak="0" w:abstractNumId="8">
     <w:nsid w:val="454C2F4B"/>
     <w:multiLevelType w:val="multilevel"/>
     <w:tmpl w:val="01543FFA"/>
@@ -10832,7 +11100,7 @@
       </w:rPr>
     </w:lvl>
   </w:abstractNum>
-  <w:abstractNum w15:restartNumberingAfterBreak="0" w:abstractNumId="8">
+  <w:abstractNum w15:restartNumberingAfterBreak="0" w:abstractNumId="9">
     <w:nsid w:val="4B751639"/>
     <w:multiLevelType w:val="multilevel"/>
     <w:tmpl w:val="01543FFA"/>
@@ -10945,7 +11213,7 @@
       </w:rPr>
     </w:lvl>
   </w:abstractNum>
-  <w:abstractNum w15:restartNumberingAfterBreak="0" w:abstractNumId="9">
+  <w:abstractNum w15:restartNumberingAfterBreak="0" w:abstractNumId="10">
     <w:nsid w:val="4DC541CD"/>
     <w:multiLevelType w:val="hybridMultilevel"/>
     <w:tmpl w:val="4CE68C9C"/>
@@ -11058,7 +11326,7 @@
       </w:rPr>
     </w:lvl>
   </w:abstractNum>
-  <w:abstractNum w15:restartNumberingAfterBreak="0" w:abstractNumId="10">
+  <w:abstractNum w15:restartNumberingAfterBreak="0" w:abstractNumId="11">
     <w:nsid w:val="4F302755"/>
     <w:multiLevelType w:val="hybridMultilevel"/>
     <w:tmpl w:val="2E70DECE"/>
@@ -11198,7 +11466,7 @@
       </w:rPr>
     </w:lvl>
   </w:abstractNum>
-  <w:abstractNum w15:restartNumberingAfterBreak="0" w:abstractNumId="11">
+  <w:abstractNum w15:restartNumberingAfterBreak="0" w:abstractNumId="12">
     <w:nsid w:val="516727CD"/>
     <w:multiLevelType w:val="hybridMultilevel"/>
     <w:tmpl w:val="6DE8E9FC"/>
@@ -11311,7 +11579,7 @@
       </w:pPr>
     </w:lvl>
   </w:abstractNum>
-  <w:abstractNum w15:restartNumberingAfterBreak="0" w:abstractNumId="12">
+  <w:abstractNum w15:restartNumberingAfterBreak="0" w:abstractNumId="13">
     <w:nsid w:val="5A780949"/>
     <w:multiLevelType w:val="hybridMultilevel"/>
     <w:tmpl w:val="CC9C1B72"/>
@@ -11424,7 +11692,7 @@
       </w:rPr>
     </w:lvl>
   </w:abstractNum>
-  <w:abstractNum w15:restartNumberingAfterBreak="0" w:abstractNumId="13">
+  <w:abstractNum w15:restartNumberingAfterBreak="0" w:abstractNumId="14">
     <w:nsid w:val="5B7C68E4"/>
     <w:multiLevelType w:val="hybridMultilevel"/>
     <w:tmpl w:val="5EFA1A06"/>
@@ -11537,7 +11805,7 @@
       </w:rPr>
     </w:lvl>
   </w:abstractNum>
-  <w:abstractNum w15:restartNumberingAfterBreak="0" w:abstractNumId="14">
+  <w:abstractNum w15:restartNumberingAfterBreak="0" w:abstractNumId="15">
     <w:nsid w:val="5CF865D1"/>
     <w:multiLevelType w:val="hybridMultilevel"/>
     <w:tmpl w:val="BC1E6D14"/>
@@ -11650,7 +11918,7 @@
       </w:rPr>
     </w:lvl>
   </w:abstractNum>
-  <w:abstractNum w15:restartNumberingAfterBreak="0" w:abstractNumId="15">
+  <w:abstractNum w15:restartNumberingAfterBreak="0" w:abstractNumId="16">
     <w:nsid w:val="6FAD1BB9"/>
     <w:multiLevelType w:val="hybridMultilevel"/>
     <w:tmpl w:val="3BD4C6F8"/>
@@ -11763,7 +12031,7 @@
       </w:rPr>
     </w:lvl>
   </w:abstractNum>
-  <w:abstractNum w15:restartNumberingAfterBreak="0" w:abstractNumId="16">
+  <w:abstractNum w15:restartNumberingAfterBreak="0" w:abstractNumId="17">
     <w:nsid w:val="729F206D"/>
     <w:multiLevelType w:val="hybridMultilevel"/>
     <w:tmpl w:val="7870BBAA"/>
@@ -11876,7 +12144,7 @@
       </w:rPr>
     </w:lvl>
   </w:abstractNum>
-  <w:abstractNum w15:restartNumberingAfterBreak="0" w:abstractNumId="17">
+  <w:abstractNum w15:restartNumberingAfterBreak="0" w:abstractNumId="18">
     <w:nsid w:val="79A742F5"/>
     <w:multiLevelType w:val="hybridMultilevel"/>
     <w:tmpl w:val="BFA6E66E"/>
@@ -11989,7 +12257,7 @@
       </w:rPr>
     </w:lvl>
   </w:abstractNum>
-  <w:abstractNum w15:restartNumberingAfterBreak="0" w:abstractNumId="18">
+  <w:abstractNum w15:restartNumberingAfterBreak="0" w:abstractNumId="19">
     <w:nsid w:val="7C046CAC"/>
     <w:multiLevelType w:val="hybridMultilevel"/>
     <w:tmpl w:val="C3AE770E"/>
@@ -12103,58 +12371,58 @@
     </w:lvl>
   </w:abstractNum>
   <w:num w:numId="1">
-    <w:abstractNumId w:val="18"/>
+    <w:abstractNumId w:val="19"/>
   </w:num>
   <w:num w:numId="2">
     <w:abstractNumId w:val="2"/>
   </w:num>
   <w:num w:numId="3">
+    <w:abstractNumId w:val="16"/>
+  </w:num>
+  <w:num w:numId="4">
+    <w:abstractNumId w:val="18"/>
+  </w:num>
+  <w:num w:numId="5">
+    <w:abstractNumId w:val="13"/>
+  </w:num>
+  <w:num w:numId="6">
     <w:abstractNumId w:val="15"/>
   </w:num>
-  <w:num w:numId="4">
-    <w:abstractNumId w:val="17"/>
+  <w:num w:numId="7">
+    <w:abstractNumId w:val="10"/>
   </w:num>
-  <w:num w:numId="5">
-    <w:abstractNumId w:val="12"/>
-  </w:num>
-  <w:num w:numId="6">
+  <w:num w:numId="8">
     <w:abstractNumId w:val="14"/>
   </w:num>
-  <w:num w:numId="7">
-    <w:abstractNumId w:val="9"/>
-  </w:num>
-  <w:num w:numId="8">
-    <w:abstractNumId w:val="13"/>
-  </w:num>
   <w:num w:numId="9">
-    <w:abstractNumId w:val="16"/>
+    <w:abstractNumId w:val="17"/>
   </w:num>
   <w:num w:numId="10">
     <w:abstractNumId w:val="1"/>
   </w:num>
   <w:num w:numId="11">
-    <w:abstractNumId w:val="10"/>
+    <w:abstractNumId w:val="11"/>
   </w:num>
   <w:num w:numId="12">
+    <w:abstractNumId w:val="6"/>
+  </w:num>
+  <w:num w:numId="13">
+    <w:abstractNumId w:val="8"/>
+  </w:num>
+  <w:num w:numId="14">
     <w:abstractNumId w:val="5"/>
   </w:num>
-  <w:num w:numId="13">
-    <w:abstractNumId w:val="7"/>
-  </w:num>
-  <w:num w:numId="14">
-    <w:abstractNumId w:val="4"/>
-  </w:num>
   <w:num w:numId="15">
-    <w:abstractNumId w:val="8"/>
+    <w:abstractNumId w:val="9"/>
   </w:num>
   <w:num w:numId="16">
     <w:abstractNumId w:val="3"/>
   </w:num>
   <w:num w:numId="17">
-    <w:abstractNumId w:val="11"/>
+    <w:abstractNumId w:val="12"/>
   </w:num>
   <w:num w:numId="18">
-    <w:abstractNumId w:val="6"/>
+    <w:abstractNumId w:val="7"/>
   </w:num>
   <w:num w:numId="19">
     <w:abstractNumId w:val="2"/>
@@ -12217,19 +12485,19 @@
     </w:lvlOverride>
   </w:num>
   <w:num w:numId="21">
+    <w:abstractNumId w:val="19"/>
+  </w:num>
+  <w:num w:numId="22">
+    <w:abstractNumId w:val="15"/>
+  </w:num>
+  <w:num w:numId="23">
+    <w:abstractNumId w:val="10"/>
+  </w:num>
+  <w:num w:numId="24">
     <w:abstractNumId w:val="18"/>
   </w:num>
-  <w:num w:numId="22">
-    <w:abstractNumId w:val="14"/>
-  </w:num>
-  <w:num w:numId="23">
-    <w:abstractNumId w:val="9"/>
-  </w:num>
-  <w:num w:numId="24">
-    <w:abstractNumId w:val="17"/>
-  </w:num>
   <w:num w:numId="25">
-    <w:abstractNumId w:val="4"/>
+    <w:abstractNumId w:val="5"/>
     <w:lvlOverride w:ilvl="0">
       <w:startOverride w:val="3"/>
     </w:lvlOverride>
@@ -12261,6 +12529,9 @@
   <w:num w:numId="26">
     <w:abstractNumId w:val="0"/>
   </w:num>
+  <w:num w:numId="27">
+    <w:abstractNumId w:val="4"/>
+  </w:num>
 </w:numbering>
 </file>
 
@@ -12281,7 +12552,7 @@
       </w:pPr>
     </w:pPrDefault>
   </w:docDefaults>
-  <w:latentStyles w:count="375" w:defLockedState="0" w:defQFormat="0" w:defSemiHidden="0" w:defUIPriority="99" w:defUnhideWhenUsed="0">
+  <w:latentStyles w:count="377" w:defLockedState="0" w:defQFormat="0" w:defSemiHidden="0" w:defUIPriority="99" w:defUnhideWhenUsed="0">
     <w:lsdException w:name="Normal" w:qFormat="1" w:uiPriority="0"/>
     <w:lsdException w:name="heading 1" w:qFormat="1" w:uiPriority="9"/>
     <w:lsdException w:name="heading 2" w:qFormat="1" w:semiHidden="1" w:uiPriority="9" w:unhideWhenUsed="1"/>
@@ -12655,6 +12926,8 @@
     <w:lsdException w:name="List Table 7 Colorful Accent 6" w:uiPriority="52"/>
     <w:lsdException w:name="Mention" w:semiHidden="1" w:unhideWhenUsed="1"/>
     <w:lsdException w:name="Smart Hyperlink" w:semiHidden="1" w:unhideWhenUsed="1"/>
+    <w:lsdException w:name="Smart Link" w:semiHidden="1" w:unhideWhenUsed="1"/>
+    <w:lsdException w:name="Smart Link Error" w:semiHidden="1" w:unhideWhenUsed="1"/>
   </w:latentStyles>
   <w:style w:default="1" w:styleId="Normal" w:type="paragraph">
     <w:name w:val="Normal"/>
@@ -13295,7 +13568,7 @@
 </file>
 
 <file path=customXml/itemProps2.xml><?xml version="1.0" encoding="utf-8"?>
-<ds:datastoreItem xmlns:ds="http://schemas.openxmlformats.org/officeDocument/2006/customXml" ds:itemID="{0963BBD4-43D5-4C41-B5EE-5E1318F0E57F}">
+<ds:datastoreItem xmlns:ds="http://schemas.openxmlformats.org/officeDocument/2006/customXml" ds:itemID="{7355A354-BB84-4218-9440-63FF2D8A56BE}">
   <ds:schemaRefs>
     <ds:schemaRef ds:uri="http://schemas.openxmlformats.org/officeDocument/2006/bibliography"/>
   </ds:schemaRefs>

</xml_diff>

<commit_message>
primer commit del pdfbox por jorge 4-11-2019
</commit_message>
<xml_diff>
--- a/Architecture-analysis-result/Architecture-analysis-report.docx
+++ b/Architecture-analysis-result/Architecture-analysis-report.docx
@@ -81,7 +81,7 @@
         <w:jc w:val="center"/>
       </w:pPr>
       <w:r>
-        <w:t>2019-10-29</w:t>
+        <w:t>2019-11-04</w:t>
       </w:r>
     </w:p>
     <w:p>
@@ -4874,7 +4874,7 @@
                 <w:rFonts w:ascii="Calibri" w:hAnsi="Calibri" w:cs="Calibri" w:eastAsia="Calibri"/>
                 <w:sz w:val="20"/>
               </w:rPr>
-              <w:t>20</w:t>
+              <w:t>25</w:t>
             </w:r>
           </w:p>
         </w:tc>
@@ -4906,7 +4906,7 @@
                 <w:rFonts w:ascii="Calibri" w:hAnsi="Calibri" w:cs="Calibri" w:eastAsia="Calibri"/>
                 <w:sz w:val="20"/>
               </w:rPr>
-              <w:t>557 (45.8%)</w:t>
+              <w:t>512 (42.1%)</w:t>
             </w:r>
           </w:p>
         </w:tc>
@@ -4938,7 +4938,7 @@
                 <w:rFonts w:ascii="Calibri" w:hAnsi="Calibri" w:cs="Calibri" w:eastAsia="Calibri"/>
                 <w:sz w:val="20"/>
               </w:rPr>
-              <w:t>399 (66.5%)</w:t>
+              <w:t>376 (62.7%)</w:t>
             </w:r>
           </w:p>
         </w:tc>
@@ -4968,7 +4968,7 @@
                 <w:rFonts w:ascii="Calibri" w:hAnsi="Calibri" w:cs="Calibri" w:eastAsia="Calibri"/>
                 <w:sz w:val="20"/>
               </w:rPr>
-              <w:t>7,451 (55.0%)</w:t>
+              <w:t>7,095 (52.4%)</w:t>
             </w:r>
           </w:p>
         </w:tc>
@@ -4998,7 +4998,7 @@
                 <w:rFonts w:ascii="Calibri" w:hAnsi="Calibri" w:cs="Calibri" w:eastAsia="Calibri"/>
                 <w:sz w:val="20"/>
               </w:rPr>
-              <w:t>5,994 (61.4%)</w:t>
+              <w:t>5,638 (57.7%)</w:t>
             </w:r>
           </w:p>
         </w:tc>
@@ -5028,7 +5028,7 @@
                 <w:rFonts w:ascii="Calibri" w:hAnsi="Calibri" w:cs="Calibri" w:eastAsia="Calibri"/>
                 <w:sz w:val="20"/>
               </w:rPr>
-              <w:t>258,196 (63.5%)</w:t>
+              <w:t>243,693 (59.9%)</w:t>
             </w:r>
           </w:p>
         </w:tc>
@@ -5318,7 +5318,7 @@
                 <w:rFonts w:ascii="Calibri" w:hAnsi="Calibri" w:cs="Calibri" w:eastAsia="Calibri"/>
                 <w:sz w:val="20"/>
               </w:rPr>
-              <w:t>112</w:t>
+              <w:t>113</w:t>
             </w:r>
           </w:p>
         </w:tc>
@@ -5350,7 +5350,7 @@
                 <w:rFonts w:ascii="Calibri" w:hAnsi="Calibri" w:cs="Calibri" w:eastAsia="Calibri"/>
                 <w:sz w:val="20"/>
               </w:rPr>
-              <w:t>661 (54.4%)</w:t>
+              <w:t>662 (54.5%)</w:t>
             </w:r>
           </w:p>
         </w:tc>
@@ -5442,7 +5442,7 @@
                 <w:rFonts w:ascii="Calibri" w:hAnsi="Calibri" w:cs="Calibri" w:eastAsia="Calibri"/>
                 <w:sz w:val="20"/>
               </w:rPr>
-              <w:t>6,943 (71.1%)</w:t>
+              <w:t>6,946 (71.1%)</w:t>
             </w:r>
           </w:p>
         </w:tc>
@@ -5472,7 +5472,7 @@
                 <w:rFonts w:ascii="Calibri" w:hAnsi="Calibri" w:cs="Calibri" w:eastAsia="Calibri"/>
                 <w:sz w:val="20"/>
               </w:rPr>
-              <w:t>299,387 (73.6%)</w:t>
+              <w:t>299,584 (73.7%)</w:t>
             </w:r>
           </w:p>
         </w:tc>

</xml_diff>